<commit_message>
added python and sql content
</commit_message>
<xml_diff>
--- a/PJP Core/4.UNIX [1d]/UNIX.docx
+++ b/PJP Core/4.UNIX [1d]/UNIX.docx
@@ -63,7 +63,30 @@
           <w:lang w:val="en-IN"/>
         </w:rPr>
         <w:tab/>
-        <w:t>Exercises: 0/24</w:t>
+      </w:r>
+      <w:r>
+        <w:rPr>
+          <w:lang w:val="en-IN"/>
+        </w:rPr>
+        <w:t xml:space="preserve">       </w:t>
+      </w:r>
+      <w:r>
+        <w:rPr>
+          <w:lang w:val="en-IN"/>
+        </w:rPr>
+        <w:t xml:space="preserve">Exercises: </w:t>
+      </w:r>
+      <w:r>
+        <w:rPr>
+          <w:lang w:val="en-IN"/>
+        </w:rPr>
+        <w:t>24</w:t>
+      </w:r>
+      <w:r>
+        <w:rPr>
+          <w:lang w:val="en-IN"/>
+        </w:rPr>
+        <w:t>/24</w:t>
       </w:r>
     </w:p>
     <w:p>
@@ -144,8 +167,9 @@
     <w:tbl>
       <w:tblPr>
         <w:tblStyle w:val="TableGrid"/>
-        <w:tblW w:w="8985" w:type="dxa"/>
+        <w:tblW w:w="0" w:type="auto"/>
         <w:tblInd w:w="720" w:type="dxa"/>
+        <w:tblLayout w:type="fixed"/>
         <w:tblLook w:val="04A0" w:firstRow="1" w:lastRow="0" w:firstColumn="1" w:lastColumn="0" w:noHBand="0" w:noVBand="1"/>
       </w:tblPr>
       <w:tblGrid>
@@ -160,28 +184,36 @@
         <w:tc>
           <w:tcPr>
             <w:tcW w:w="2959" w:type="dxa"/>
-            <w:shd w:val="clear" w:color="auto" w:fill="D0CECE" w:themeFill="background2" w:themeFillShade="E6"/>
-          </w:tcPr>
-          <w:p>
-            <w:pPr>
-              <w:pStyle w:val="ListParagraph"/>
-              <w:ind w:left="0"/>
-              <w:rPr>
-                <w:lang w:val="en-IN"/>
-              </w:rPr>
-            </w:pPr>
-            <w:r>
-              <w:rPr>
-                <w:lang w:val="en-IN"/>
-              </w:rPr>
-              <w:t>S.No.</w:t>
+            <w:shd w:val="clear" w:color="auto" w:fill="AEAAAA" w:themeFill="background2" w:themeFillShade="BF"/>
+          </w:tcPr>
+          <w:p>
+            <w:pPr>
+              <w:pStyle w:val="ListParagraph"/>
+              <w:ind w:left="0"/>
+              <w:rPr>
+                <w:lang w:val="en-IN"/>
+              </w:rPr>
+            </w:pPr>
+            <w:proofErr w:type="spellStart"/>
+            <w:r>
+              <w:rPr>
+                <w:lang w:val="en-IN"/>
+              </w:rPr>
+              <w:t>S.No</w:t>
+            </w:r>
+            <w:proofErr w:type="spellEnd"/>
+            <w:r>
+              <w:rPr>
+                <w:lang w:val="en-IN"/>
+              </w:rPr>
+              <w:t>.</w:t>
             </w:r>
           </w:p>
         </w:tc>
         <w:tc>
           <w:tcPr>
             <w:tcW w:w="3030" w:type="dxa"/>
-            <w:shd w:val="clear" w:color="auto" w:fill="D0CECE" w:themeFill="background2" w:themeFillShade="E6"/>
+            <w:shd w:val="clear" w:color="auto" w:fill="AEAAAA" w:themeFill="background2" w:themeFillShade="BF"/>
           </w:tcPr>
           <w:p>
             <w:pPr>
@@ -202,7 +234,7 @@
         <w:tc>
           <w:tcPr>
             <w:tcW w:w="2996" w:type="dxa"/>
-            <w:shd w:val="clear" w:color="auto" w:fill="D0CECE" w:themeFill="background2" w:themeFillShade="E6"/>
+            <w:shd w:val="clear" w:color="auto" w:fill="AEAAAA" w:themeFill="background2" w:themeFillShade="BF"/>
           </w:tcPr>
           <w:p>
             <w:pPr>
@@ -432,52 +464,47 @@
     <w:tbl>
       <w:tblPr>
         <w:tblStyle w:val="TableGrid"/>
-        <w:tblW w:w="8969" w:type="dxa"/>
+        <w:tblW w:w="0" w:type="auto"/>
         <w:tblInd w:w="760" w:type="dxa"/>
+        <w:tblLayout w:type="fixed"/>
         <w:tblLook w:val="04A0" w:firstRow="1" w:lastRow="0" w:firstColumn="1" w:lastColumn="0" w:noHBand="0" w:noVBand="1"/>
       </w:tblPr>
       <w:tblGrid>
-        <w:gridCol w:w="530"/>
-        <w:gridCol w:w="1727"/>
-        <w:gridCol w:w="4245"/>
-        <w:gridCol w:w="1023"/>
+        <w:gridCol w:w="653"/>
+        <w:gridCol w:w="1418"/>
+        <w:gridCol w:w="4394"/>
+        <w:gridCol w:w="1060"/>
         <w:gridCol w:w="1444"/>
       </w:tblGrid>
       <w:tr>
         <w:trPr>
-          <w:trHeight w:val="822"/>
+          <w:trHeight w:val="415"/>
         </w:trPr>
         <w:tc>
           <w:tcPr>
-            <w:tcW w:w="369" w:type="dxa"/>
-            <w:shd w:val="clear" w:color="auto" w:fill="D0CECE" w:themeFill="background2" w:themeFillShade="E6"/>
-          </w:tcPr>
-          <w:p>
-            <w:pPr>
-              <w:pStyle w:val="ListParagraph"/>
-              <w:ind w:left="0"/>
-              <w:rPr>
-                <w:lang w:val="en-IN"/>
-              </w:rPr>
-            </w:pPr>
-            <w:r>
-              <w:rPr>
-                <w:lang w:val="en-IN"/>
-              </w:rPr>
-              <w:t>No</w:t>
-            </w:r>
-            <w:r>
-              <w:rPr>
-                <w:lang w:val="en-IN"/>
-              </w:rPr>
-              <w:t>.</w:t>
-            </w:r>
-          </w:p>
-        </w:tc>
-        <w:tc>
-          <w:tcPr>
-            <w:tcW w:w="1793" w:type="dxa"/>
-            <w:shd w:val="clear" w:color="auto" w:fill="D0CECE" w:themeFill="background2" w:themeFillShade="E6"/>
+            <w:tcW w:w="653" w:type="dxa"/>
+            <w:shd w:val="clear" w:color="auto" w:fill="AEAAAA" w:themeFill="background2" w:themeFillShade="BF"/>
+          </w:tcPr>
+          <w:p>
+            <w:pPr>
+              <w:pStyle w:val="ListParagraph"/>
+              <w:ind w:left="0"/>
+              <w:rPr>
+                <w:lang w:val="en-IN"/>
+              </w:rPr>
+            </w:pPr>
+            <w:r>
+              <w:rPr>
+                <w:lang w:val="en-IN"/>
+              </w:rPr>
+              <w:t>No.</w:t>
+            </w:r>
+          </w:p>
+        </w:tc>
+        <w:tc>
+          <w:tcPr>
+            <w:tcW w:w="1418" w:type="dxa"/>
+            <w:shd w:val="clear" w:color="auto" w:fill="AEAAAA" w:themeFill="background2" w:themeFillShade="BF"/>
           </w:tcPr>
           <w:p>
             <w:pPr>
@@ -497,8 +524,8 @@
         </w:tc>
         <w:tc>
           <w:tcPr>
-            <w:tcW w:w="4301" w:type="dxa"/>
-            <w:shd w:val="clear" w:color="auto" w:fill="D0CECE" w:themeFill="background2" w:themeFillShade="E6"/>
+            <w:tcW w:w="4394" w:type="dxa"/>
+            <w:shd w:val="clear" w:color="auto" w:fill="AEAAAA" w:themeFill="background2" w:themeFillShade="BF"/>
           </w:tcPr>
           <w:p>
             <w:pPr>
@@ -518,8 +545,8 @@
         </w:tc>
         <w:tc>
           <w:tcPr>
-            <w:tcW w:w="1040" w:type="dxa"/>
-            <w:shd w:val="clear" w:color="auto" w:fill="D0CECE" w:themeFill="background2" w:themeFillShade="E6"/>
+            <w:tcW w:w="1060" w:type="dxa"/>
+            <w:shd w:val="clear" w:color="auto" w:fill="AEAAAA" w:themeFill="background2" w:themeFillShade="BF"/>
           </w:tcPr>
           <w:p>
             <w:pPr>
@@ -539,8 +566,8 @@
         </w:tc>
         <w:tc>
           <w:tcPr>
-            <w:tcW w:w="1466" w:type="dxa"/>
-            <w:shd w:val="clear" w:color="auto" w:fill="D0CECE" w:themeFill="background2" w:themeFillShade="E6"/>
+            <w:tcW w:w="1444" w:type="dxa"/>
+            <w:shd w:val="clear" w:color="auto" w:fill="AEAAAA" w:themeFill="background2" w:themeFillShade="BF"/>
           </w:tcPr>
           <w:p>
             <w:pPr>
@@ -565,21 +592,21 @@
         </w:trPr>
         <w:tc>
           <w:tcPr>
-            <w:tcW w:w="369" w:type="dxa"/>
-          </w:tcPr>
-          <w:p>
-            <w:pPr>
-              <w:pStyle w:val="ListParagraph"/>
-              <w:ind w:left="0"/>
-              <w:rPr>
-                <w:lang w:val="en-IN"/>
-              </w:rPr>
-            </w:pPr>
-          </w:p>
-        </w:tc>
-        <w:tc>
-          <w:tcPr>
-            <w:tcW w:w="1793" w:type="dxa"/>
+            <w:tcW w:w="653" w:type="dxa"/>
+          </w:tcPr>
+          <w:p>
+            <w:pPr>
+              <w:pStyle w:val="ListParagraph"/>
+              <w:ind w:left="0"/>
+              <w:rPr>
+                <w:lang w:val="en-IN"/>
+              </w:rPr>
+            </w:pPr>
+          </w:p>
+        </w:tc>
+        <w:tc>
+          <w:tcPr>
+            <w:tcW w:w="1418" w:type="dxa"/>
           </w:tcPr>
           <w:p>
             <w:pPr>
@@ -599,7 +626,7 @@
         </w:tc>
         <w:tc>
           <w:tcPr>
-            <w:tcW w:w="4301" w:type="dxa"/>
+            <w:tcW w:w="4394" w:type="dxa"/>
           </w:tcPr>
           <w:p>
             <w:pPr>
@@ -619,7 +646,7 @@
         </w:tc>
         <w:tc>
           <w:tcPr>
-            <w:tcW w:w="1040" w:type="dxa"/>
+            <w:tcW w:w="1060" w:type="dxa"/>
           </w:tcPr>
           <w:p>
             <w:pPr>
@@ -639,7 +666,7 @@
         </w:tc>
         <w:tc>
           <w:tcPr>
-            <w:tcW w:w="1466" w:type="dxa"/>
+            <w:tcW w:w="1444" w:type="dxa"/>
           </w:tcPr>
           <w:p>
             <w:pPr>
@@ -664,21 +691,21 @@
         </w:trPr>
         <w:tc>
           <w:tcPr>
-            <w:tcW w:w="369" w:type="dxa"/>
-          </w:tcPr>
-          <w:p>
-            <w:pPr>
-              <w:pStyle w:val="ListParagraph"/>
-              <w:ind w:left="0"/>
-              <w:rPr>
-                <w:lang w:val="en-IN"/>
-              </w:rPr>
-            </w:pPr>
-          </w:p>
-        </w:tc>
-        <w:tc>
-          <w:tcPr>
-            <w:tcW w:w="1793" w:type="dxa"/>
+            <w:tcW w:w="653" w:type="dxa"/>
+          </w:tcPr>
+          <w:p>
+            <w:pPr>
+              <w:pStyle w:val="ListParagraph"/>
+              <w:ind w:left="0"/>
+              <w:rPr>
+                <w:lang w:val="en-IN"/>
+              </w:rPr>
+            </w:pPr>
+          </w:p>
+        </w:tc>
+        <w:tc>
+          <w:tcPr>
+            <w:tcW w:w="1418" w:type="dxa"/>
           </w:tcPr>
           <w:p>
             <w:pPr>
@@ -698,7 +725,7 @@
         </w:tc>
         <w:tc>
           <w:tcPr>
-            <w:tcW w:w="4301" w:type="dxa"/>
+            <w:tcW w:w="4394" w:type="dxa"/>
           </w:tcPr>
           <w:p>
             <w:pPr>
@@ -718,7 +745,7 @@
         </w:tc>
         <w:tc>
           <w:tcPr>
-            <w:tcW w:w="1040" w:type="dxa"/>
+            <w:tcW w:w="1060" w:type="dxa"/>
           </w:tcPr>
           <w:p>
             <w:pPr>
@@ -738,7 +765,7 @@
         </w:tc>
         <w:tc>
           <w:tcPr>
-            <w:tcW w:w="1466" w:type="dxa"/>
+            <w:tcW w:w="1444" w:type="dxa"/>
           </w:tcPr>
           <w:p>
             <w:pPr>
@@ -763,21 +790,21 @@
         </w:trPr>
         <w:tc>
           <w:tcPr>
-            <w:tcW w:w="369" w:type="dxa"/>
-          </w:tcPr>
-          <w:p>
-            <w:pPr>
-              <w:pStyle w:val="ListParagraph"/>
-              <w:ind w:left="0"/>
-              <w:rPr>
-                <w:lang w:val="en-IN"/>
-              </w:rPr>
-            </w:pPr>
-          </w:p>
-        </w:tc>
-        <w:tc>
-          <w:tcPr>
-            <w:tcW w:w="1793" w:type="dxa"/>
+            <w:tcW w:w="653" w:type="dxa"/>
+          </w:tcPr>
+          <w:p>
+            <w:pPr>
+              <w:pStyle w:val="ListParagraph"/>
+              <w:ind w:left="0"/>
+              <w:rPr>
+                <w:lang w:val="en-IN"/>
+              </w:rPr>
+            </w:pPr>
+          </w:p>
+        </w:tc>
+        <w:tc>
+          <w:tcPr>
+            <w:tcW w:w="1418" w:type="dxa"/>
           </w:tcPr>
           <w:p>
             <w:pPr>
@@ -797,7 +824,7 @@
         </w:tc>
         <w:tc>
           <w:tcPr>
-            <w:tcW w:w="4301" w:type="dxa"/>
+            <w:tcW w:w="4394" w:type="dxa"/>
           </w:tcPr>
           <w:p>
             <w:pPr>
@@ -817,7 +844,7 @@
         </w:tc>
         <w:tc>
           <w:tcPr>
-            <w:tcW w:w="1040" w:type="dxa"/>
+            <w:tcW w:w="1060" w:type="dxa"/>
           </w:tcPr>
           <w:p>
             <w:pPr>
@@ -837,7 +864,7 @@
         </w:tc>
         <w:tc>
           <w:tcPr>
-            <w:tcW w:w="1466" w:type="dxa"/>
+            <w:tcW w:w="1444" w:type="dxa"/>
           </w:tcPr>
           <w:p>
             <w:pPr>
@@ -862,21 +889,21 @@
         </w:trPr>
         <w:tc>
           <w:tcPr>
-            <w:tcW w:w="369" w:type="dxa"/>
-          </w:tcPr>
-          <w:p>
-            <w:pPr>
-              <w:pStyle w:val="ListParagraph"/>
-              <w:ind w:left="0"/>
-              <w:rPr>
-                <w:lang w:val="en-IN"/>
-              </w:rPr>
-            </w:pPr>
-          </w:p>
-        </w:tc>
-        <w:tc>
-          <w:tcPr>
-            <w:tcW w:w="1793" w:type="dxa"/>
+            <w:tcW w:w="653" w:type="dxa"/>
+          </w:tcPr>
+          <w:p>
+            <w:pPr>
+              <w:pStyle w:val="ListParagraph"/>
+              <w:ind w:left="0"/>
+              <w:rPr>
+                <w:lang w:val="en-IN"/>
+              </w:rPr>
+            </w:pPr>
+          </w:p>
+        </w:tc>
+        <w:tc>
+          <w:tcPr>
+            <w:tcW w:w="1418" w:type="dxa"/>
           </w:tcPr>
           <w:p>
             <w:pPr>
@@ -896,7 +923,7 @@
         </w:tc>
         <w:tc>
           <w:tcPr>
-            <w:tcW w:w="4301" w:type="dxa"/>
+            <w:tcW w:w="4394" w:type="dxa"/>
           </w:tcPr>
           <w:p>
             <w:pPr>
@@ -916,7 +943,7 @@
         </w:tc>
         <w:tc>
           <w:tcPr>
-            <w:tcW w:w="1040" w:type="dxa"/>
+            <w:tcW w:w="1060" w:type="dxa"/>
           </w:tcPr>
           <w:p>
             <w:pPr>
@@ -936,7 +963,7 @@
         </w:tc>
         <w:tc>
           <w:tcPr>
-            <w:tcW w:w="1466" w:type="dxa"/>
+            <w:tcW w:w="1444" w:type="dxa"/>
           </w:tcPr>
           <w:p>
             <w:pPr>
@@ -961,21 +988,21 @@
         </w:trPr>
         <w:tc>
           <w:tcPr>
-            <w:tcW w:w="369" w:type="dxa"/>
-          </w:tcPr>
-          <w:p>
-            <w:pPr>
-              <w:pStyle w:val="ListParagraph"/>
-              <w:ind w:left="0"/>
-              <w:rPr>
-                <w:lang w:val="en-IN"/>
-              </w:rPr>
-            </w:pPr>
-          </w:p>
-        </w:tc>
-        <w:tc>
-          <w:tcPr>
-            <w:tcW w:w="1793" w:type="dxa"/>
+            <w:tcW w:w="653" w:type="dxa"/>
+          </w:tcPr>
+          <w:p>
+            <w:pPr>
+              <w:pStyle w:val="ListParagraph"/>
+              <w:ind w:left="0"/>
+              <w:rPr>
+                <w:lang w:val="en-IN"/>
+              </w:rPr>
+            </w:pPr>
+          </w:p>
+        </w:tc>
+        <w:tc>
+          <w:tcPr>
+            <w:tcW w:w="1418" w:type="dxa"/>
           </w:tcPr>
           <w:p>
             <w:pPr>
@@ -995,7 +1022,7 @@
         </w:tc>
         <w:tc>
           <w:tcPr>
-            <w:tcW w:w="4301" w:type="dxa"/>
+            <w:tcW w:w="4394" w:type="dxa"/>
           </w:tcPr>
           <w:p>
             <w:pPr>
@@ -1015,7 +1042,7 @@
         </w:tc>
         <w:tc>
           <w:tcPr>
-            <w:tcW w:w="1040" w:type="dxa"/>
+            <w:tcW w:w="1060" w:type="dxa"/>
           </w:tcPr>
           <w:p>
             <w:pPr>
@@ -1035,7 +1062,7 @@
         </w:tc>
         <w:tc>
           <w:tcPr>
-            <w:tcW w:w="1466" w:type="dxa"/>
+            <w:tcW w:w="1444" w:type="dxa"/>
           </w:tcPr>
           <w:p>
             <w:pPr>
@@ -1060,21 +1087,21 @@
         </w:trPr>
         <w:tc>
           <w:tcPr>
-            <w:tcW w:w="369" w:type="dxa"/>
-          </w:tcPr>
-          <w:p>
-            <w:pPr>
-              <w:pStyle w:val="ListParagraph"/>
-              <w:ind w:left="0"/>
-              <w:rPr>
-                <w:lang w:val="en-IN"/>
-              </w:rPr>
-            </w:pPr>
-          </w:p>
-        </w:tc>
-        <w:tc>
-          <w:tcPr>
-            <w:tcW w:w="1793" w:type="dxa"/>
+            <w:tcW w:w="653" w:type="dxa"/>
+          </w:tcPr>
+          <w:p>
+            <w:pPr>
+              <w:pStyle w:val="ListParagraph"/>
+              <w:ind w:left="0"/>
+              <w:rPr>
+                <w:lang w:val="en-IN"/>
+              </w:rPr>
+            </w:pPr>
+          </w:p>
+        </w:tc>
+        <w:tc>
+          <w:tcPr>
+            <w:tcW w:w="1418" w:type="dxa"/>
           </w:tcPr>
           <w:p>
             <w:pPr>
@@ -1094,7 +1121,7 @@
         </w:tc>
         <w:tc>
           <w:tcPr>
-            <w:tcW w:w="4301" w:type="dxa"/>
+            <w:tcW w:w="4394" w:type="dxa"/>
           </w:tcPr>
           <w:p>
             <w:pPr>
@@ -1114,7 +1141,7 @@
         </w:tc>
         <w:tc>
           <w:tcPr>
-            <w:tcW w:w="1040" w:type="dxa"/>
+            <w:tcW w:w="1060" w:type="dxa"/>
           </w:tcPr>
           <w:p>
             <w:pPr>
@@ -1134,7 +1161,7 @@
         </w:tc>
         <w:tc>
           <w:tcPr>
-            <w:tcW w:w="1466" w:type="dxa"/>
+            <w:tcW w:w="1444" w:type="dxa"/>
           </w:tcPr>
           <w:p>
             <w:pPr>
@@ -1159,21 +1186,21 @@
         </w:trPr>
         <w:tc>
           <w:tcPr>
-            <w:tcW w:w="369" w:type="dxa"/>
-          </w:tcPr>
-          <w:p>
-            <w:pPr>
-              <w:pStyle w:val="ListParagraph"/>
-              <w:ind w:left="0"/>
-              <w:rPr>
-                <w:lang w:val="en-IN"/>
-              </w:rPr>
-            </w:pPr>
-          </w:p>
-        </w:tc>
-        <w:tc>
-          <w:tcPr>
-            <w:tcW w:w="1793" w:type="dxa"/>
+            <w:tcW w:w="653" w:type="dxa"/>
+          </w:tcPr>
+          <w:p>
+            <w:pPr>
+              <w:pStyle w:val="ListParagraph"/>
+              <w:ind w:left="0"/>
+              <w:rPr>
+                <w:lang w:val="en-IN"/>
+              </w:rPr>
+            </w:pPr>
+          </w:p>
+        </w:tc>
+        <w:tc>
+          <w:tcPr>
+            <w:tcW w:w="1418" w:type="dxa"/>
           </w:tcPr>
           <w:p>
             <w:pPr>
@@ -1193,7 +1220,7 @@
         </w:tc>
         <w:tc>
           <w:tcPr>
-            <w:tcW w:w="4301" w:type="dxa"/>
+            <w:tcW w:w="4394" w:type="dxa"/>
           </w:tcPr>
           <w:p>
             <w:pPr>
@@ -1213,7 +1240,7 @@
         </w:tc>
         <w:tc>
           <w:tcPr>
-            <w:tcW w:w="1040" w:type="dxa"/>
+            <w:tcW w:w="1060" w:type="dxa"/>
           </w:tcPr>
           <w:p>
             <w:pPr>
@@ -1233,7 +1260,7 @@
         </w:tc>
         <w:tc>
           <w:tcPr>
-            <w:tcW w:w="1466" w:type="dxa"/>
+            <w:tcW w:w="1444" w:type="dxa"/>
           </w:tcPr>
           <w:p>
             <w:pPr>
@@ -1258,21 +1285,21 @@
         </w:trPr>
         <w:tc>
           <w:tcPr>
-            <w:tcW w:w="369" w:type="dxa"/>
-          </w:tcPr>
-          <w:p>
-            <w:pPr>
-              <w:pStyle w:val="ListParagraph"/>
-              <w:ind w:left="0"/>
-              <w:rPr>
-                <w:lang w:val="en-IN"/>
-              </w:rPr>
-            </w:pPr>
-          </w:p>
-        </w:tc>
-        <w:tc>
-          <w:tcPr>
-            <w:tcW w:w="1793" w:type="dxa"/>
+            <w:tcW w:w="653" w:type="dxa"/>
+          </w:tcPr>
+          <w:p>
+            <w:pPr>
+              <w:pStyle w:val="ListParagraph"/>
+              <w:ind w:left="0"/>
+              <w:rPr>
+                <w:lang w:val="en-IN"/>
+              </w:rPr>
+            </w:pPr>
+          </w:p>
+        </w:tc>
+        <w:tc>
+          <w:tcPr>
+            <w:tcW w:w="1418" w:type="dxa"/>
           </w:tcPr>
           <w:p>
             <w:pPr>
@@ -1292,7 +1319,7 @@
         </w:tc>
         <w:tc>
           <w:tcPr>
-            <w:tcW w:w="4301" w:type="dxa"/>
+            <w:tcW w:w="4394" w:type="dxa"/>
           </w:tcPr>
           <w:p>
             <w:pPr>
@@ -1312,7 +1339,7 @@
         </w:tc>
         <w:tc>
           <w:tcPr>
-            <w:tcW w:w="1040" w:type="dxa"/>
+            <w:tcW w:w="1060" w:type="dxa"/>
           </w:tcPr>
           <w:p>
             <w:pPr>
@@ -1332,7 +1359,7 @@
         </w:tc>
         <w:tc>
           <w:tcPr>
-            <w:tcW w:w="1466" w:type="dxa"/>
+            <w:tcW w:w="1444" w:type="dxa"/>
           </w:tcPr>
           <w:p>
             <w:pPr>
@@ -1357,21 +1384,21 @@
         </w:trPr>
         <w:tc>
           <w:tcPr>
-            <w:tcW w:w="369" w:type="dxa"/>
-          </w:tcPr>
-          <w:p>
-            <w:pPr>
-              <w:pStyle w:val="ListParagraph"/>
-              <w:ind w:left="0"/>
-              <w:rPr>
-                <w:lang w:val="en-IN"/>
-              </w:rPr>
-            </w:pPr>
-          </w:p>
-        </w:tc>
-        <w:tc>
-          <w:tcPr>
-            <w:tcW w:w="1793" w:type="dxa"/>
+            <w:tcW w:w="653" w:type="dxa"/>
+          </w:tcPr>
+          <w:p>
+            <w:pPr>
+              <w:pStyle w:val="ListParagraph"/>
+              <w:ind w:left="0"/>
+              <w:rPr>
+                <w:lang w:val="en-IN"/>
+              </w:rPr>
+            </w:pPr>
+          </w:p>
+        </w:tc>
+        <w:tc>
+          <w:tcPr>
+            <w:tcW w:w="1418" w:type="dxa"/>
           </w:tcPr>
           <w:p>
             <w:pPr>
@@ -1391,7 +1418,7 @@
         </w:tc>
         <w:tc>
           <w:tcPr>
-            <w:tcW w:w="4301" w:type="dxa"/>
+            <w:tcW w:w="4394" w:type="dxa"/>
           </w:tcPr>
           <w:p>
             <w:pPr>
@@ -1411,7 +1438,7 @@
         </w:tc>
         <w:tc>
           <w:tcPr>
-            <w:tcW w:w="1040" w:type="dxa"/>
+            <w:tcW w:w="1060" w:type="dxa"/>
           </w:tcPr>
           <w:p>
             <w:pPr>
@@ -1431,7 +1458,7 @@
         </w:tc>
         <w:tc>
           <w:tcPr>
-            <w:tcW w:w="1466" w:type="dxa"/>
+            <w:tcW w:w="1444" w:type="dxa"/>
           </w:tcPr>
           <w:p>
             <w:pPr>
@@ -1456,21 +1483,21 @@
         </w:trPr>
         <w:tc>
           <w:tcPr>
-            <w:tcW w:w="369" w:type="dxa"/>
-          </w:tcPr>
-          <w:p>
-            <w:pPr>
-              <w:pStyle w:val="ListParagraph"/>
-              <w:ind w:left="0"/>
-              <w:rPr>
-                <w:lang w:val="en-IN"/>
-              </w:rPr>
-            </w:pPr>
-          </w:p>
-        </w:tc>
-        <w:tc>
-          <w:tcPr>
-            <w:tcW w:w="1793" w:type="dxa"/>
+            <w:tcW w:w="653" w:type="dxa"/>
+          </w:tcPr>
+          <w:p>
+            <w:pPr>
+              <w:pStyle w:val="ListParagraph"/>
+              <w:ind w:left="0"/>
+              <w:rPr>
+                <w:lang w:val="en-IN"/>
+              </w:rPr>
+            </w:pPr>
+          </w:p>
+        </w:tc>
+        <w:tc>
+          <w:tcPr>
+            <w:tcW w:w="1418" w:type="dxa"/>
           </w:tcPr>
           <w:p>
             <w:pPr>
@@ -1490,7 +1517,7 @@
         </w:tc>
         <w:tc>
           <w:tcPr>
-            <w:tcW w:w="4301" w:type="dxa"/>
+            <w:tcW w:w="4394" w:type="dxa"/>
           </w:tcPr>
           <w:p>
             <w:pPr>
@@ -1510,7 +1537,7 @@
         </w:tc>
         <w:tc>
           <w:tcPr>
-            <w:tcW w:w="1040" w:type="dxa"/>
+            <w:tcW w:w="1060" w:type="dxa"/>
           </w:tcPr>
           <w:p>
             <w:pPr>
@@ -1530,7 +1557,7 @@
         </w:tc>
         <w:tc>
           <w:tcPr>
-            <w:tcW w:w="1466" w:type="dxa"/>
+            <w:tcW w:w="1444" w:type="dxa"/>
           </w:tcPr>
           <w:p>
             <w:pPr>
@@ -1555,21 +1582,21 @@
         </w:trPr>
         <w:tc>
           <w:tcPr>
-            <w:tcW w:w="369" w:type="dxa"/>
-          </w:tcPr>
-          <w:p>
-            <w:pPr>
-              <w:pStyle w:val="ListParagraph"/>
-              <w:ind w:left="0"/>
-              <w:rPr>
-                <w:lang w:val="en-IN"/>
-              </w:rPr>
-            </w:pPr>
-          </w:p>
-        </w:tc>
-        <w:tc>
-          <w:tcPr>
-            <w:tcW w:w="1793" w:type="dxa"/>
+            <w:tcW w:w="653" w:type="dxa"/>
+          </w:tcPr>
+          <w:p>
+            <w:pPr>
+              <w:pStyle w:val="ListParagraph"/>
+              <w:ind w:left="0"/>
+              <w:rPr>
+                <w:lang w:val="en-IN"/>
+              </w:rPr>
+            </w:pPr>
+          </w:p>
+        </w:tc>
+        <w:tc>
+          <w:tcPr>
+            <w:tcW w:w="1418" w:type="dxa"/>
           </w:tcPr>
           <w:p>
             <w:pPr>
@@ -1589,7 +1616,7 @@
         </w:tc>
         <w:tc>
           <w:tcPr>
-            <w:tcW w:w="4301" w:type="dxa"/>
+            <w:tcW w:w="4394" w:type="dxa"/>
           </w:tcPr>
           <w:p>
             <w:pPr>
@@ -1609,7 +1636,7 @@
         </w:tc>
         <w:tc>
           <w:tcPr>
-            <w:tcW w:w="1040" w:type="dxa"/>
+            <w:tcW w:w="1060" w:type="dxa"/>
           </w:tcPr>
           <w:p>
             <w:pPr>
@@ -1629,7 +1656,7 @@
         </w:tc>
         <w:tc>
           <w:tcPr>
-            <w:tcW w:w="1466" w:type="dxa"/>
+            <w:tcW w:w="1444" w:type="dxa"/>
           </w:tcPr>
           <w:p>
             <w:pPr>
@@ -1702,13 +1729,14 @@
         <w:tblStyle w:val="TableGrid"/>
         <w:tblW w:w="8999" w:type="dxa"/>
         <w:tblInd w:w="720" w:type="dxa"/>
+        <w:tblLayout w:type="fixed"/>
         <w:tblLook w:val="04A0" w:firstRow="1" w:lastRow="0" w:firstColumn="1" w:lastColumn="0" w:noHBand="0" w:noVBand="1"/>
       </w:tblPr>
       <w:tblGrid>
-        <w:gridCol w:w="576"/>
-        <w:gridCol w:w="3999"/>
-        <w:gridCol w:w="3558"/>
-        <w:gridCol w:w="866"/>
+        <w:gridCol w:w="551"/>
+        <w:gridCol w:w="6237"/>
+        <w:gridCol w:w="1418"/>
+        <w:gridCol w:w="793"/>
       </w:tblGrid>
       <w:tr>
         <w:trPr>
@@ -1716,8 +1744,8 @@
         </w:trPr>
         <w:tc>
           <w:tcPr>
-            <w:tcW w:w="576" w:type="dxa"/>
-            <w:shd w:val="clear" w:color="auto" w:fill="D0CECE" w:themeFill="background2" w:themeFillShade="E6"/>
+            <w:tcW w:w="551" w:type="dxa"/>
+            <w:shd w:val="clear" w:color="auto" w:fill="AEAAAA" w:themeFill="background2" w:themeFillShade="BF"/>
           </w:tcPr>
           <w:p>
             <w:pPr>
@@ -1737,8 +1765,8 @@
         </w:tc>
         <w:tc>
           <w:tcPr>
-            <w:tcW w:w="3999" w:type="dxa"/>
-            <w:shd w:val="clear" w:color="auto" w:fill="D0CECE" w:themeFill="background2" w:themeFillShade="E6"/>
+            <w:tcW w:w="6237" w:type="dxa"/>
+            <w:shd w:val="clear" w:color="auto" w:fill="AEAAAA" w:themeFill="background2" w:themeFillShade="BF"/>
           </w:tcPr>
           <w:p>
             <w:pPr>
@@ -1758,8 +1786,8 @@
         </w:tc>
         <w:tc>
           <w:tcPr>
-            <w:tcW w:w="3558" w:type="dxa"/>
-            <w:shd w:val="clear" w:color="auto" w:fill="D0CECE" w:themeFill="background2" w:themeFillShade="E6"/>
+            <w:tcW w:w="1418" w:type="dxa"/>
+            <w:shd w:val="clear" w:color="auto" w:fill="AEAAAA" w:themeFill="background2" w:themeFillShade="BF"/>
           </w:tcPr>
           <w:p>
             <w:pPr>
@@ -1779,8 +1807,8 @@
         </w:tc>
         <w:tc>
           <w:tcPr>
-            <w:tcW w:w="866" w:type="dxa"/>
-            <w:shd w:val="clear" w:color="auto" w:fill="D0CECE" w:themeFill="background2" w:themeFillShade="E6"/>
+            <w:tcW w:w="793" w:type="dxa"/>
+            <w:shd w:val="clear" w:color="auto" w:fill="AEAAAA" w:themeFill="background2" w:themeFillShade="BF"/>
           </w:tcPr>
           <w:p>
             <w:pPr>
@@ -1805,7 +1833,7 @@
         </w:trPr>
         <w:tc>
           <w:tcPr>
-            <w:tcW w:w="576" w:type="dxa"/>
+            <w:tcW w:w="551" w:type="dxa"/>
           </w:tcPr>
           <w:p>
             <w:pPr>
@@ -1825,19 +1853,27 @@
         </w:tc>
         <w:tc>
           <w:tcPr>
-            <w:tcW w:w="3999" w:type="dxa"/>
-          </w:tcPr>
-          <w:p>
-            <w:pPr>
-              <w:pStyle w:val="ListParagraph"/>
-              <w:ind w:left="0"/>
-              <w:rPr>
-                <w:lang w:val="en-IN"/>
-              </w:rPr>
-            </w:pPr>
-            <w:r>
-              <w:rPr>
-                <w:lang w:val="en-IN"/>
+            <w:tcW w:w="6237" w:type="dxa"/>
+          </w:tcPr>
+          <w:p>
+            <w:pPr>
+              <w:pStyle w:val="ListParagraph"/>
+              <w:ind w:left="0"/>
+              <w:rPr>
+                <w:rFonts w:ascii="Consolas" w:hAnsi="Consolas"/>
+                <w:color w:val="202124"/>
+                <w:sz w:val="18"/>
+                <w:szCs w:val="18"/>
+                <w:shd w:val="clear" w:color="auto" w:fill="FFFFFF"/>
+              </w:rPr>
+            </w:pPr>
+            <w:r>
+              <w:rPr>
+                <w:rFonts w:ascii="Consolas" w:hAnsi="Consolas"/>
+                <w:color w:val="202124"/>
+                <w:sz w:val="18"/>
+                <w:szCs w:val="18"/>
+                <w:shd w:val="clear" w:color="auto" w:fill="FFFFFF"/>
               </w:rPr>
               <w:t>Create an empty file test123 using touch command and remove write permission to group and others.</w:t>
             </w:r>
@@ -1845,19 +1881,27 @@
         </w:tc>
         <w:tc>
           <w:tcPr>
-            <w:tcW w:w="3558" w:type="dxa"/>
-          </w:tcPr>
-          <w:p>
-            <w:pPr>
-              <w:pStyle w:val="ListParagraph"/>
-              <w:ind w:left="0"/>
-              <w:rPr>
-                <w:lang w:val="en-IN"/>
-              </w:rPr>
-            </w:pPr>
-            <w:r>
-              <w:rPr>
-                <w:lang w:val="en-IN"/>
+            <w:tcW w:w="1418" w:type="dxa"/>
+          </w:tcPr>
+          <w:p>
+            <w:pPr>
+              <w:pStyle w:val="ListParagraph"/>
+              <w:ind w:left="0"/>
+              <w:rPr>
+                <w:rFonts w:ascii="Consolas" w:hAnsi="Consolas"/>
+                <w:color w:val="202124"/>
+                <w:sz w:val="18"/>
+                <w:szCs w:val="18"/>
+                <w:shd w:val="clear" w:color="auto" w:fill="FFFFFF"/>
+              </w:rPr>
+            </w:pPr>
+            <w:r>
+              <w:rPr>
+                <w:rFonts w:ascii="Consolas" w:hAnsi="Consolas"/>
+                <w:color w:val="202124"/>
+                <w:sz w:val="18"/>
+                <w:szCs w:val="18"/>
+                <w:shd w:val="clear" w:color="auto" w:fill="FFFFFF"/>
               </w:rPr>
               <w:t>Introduction Unix operating system</w:t>
             </w:r>
@@ -1870,15 +1914,16 @@
             </w:rPr>
             <w:id w:val="285858021"/>
             <w14:checkbox>
-              <w14:checked w14:val="0"/>
+              <w14:checked w14:val="1"/>
               <w14:checkedState w14:val="2612" w14:font="MS Gothic"/>
               <w14:uncheckedState w14:val="2610" w14:font="MS Gothic"/>
             </w14:checkbox>
           </w:sdtPr>
+          <w:sdtEndPr/>
           <w:sdtContent>
             <w:tc>
               <w:tcPr>
-                <w:tcW w:w="866" w:type="dxa"/>
+                <w:tcW w:w="793" w:type="dxa"/>
               </w:tcPr>
               <w:p>
                 <w:pPr>
@@ -1893,7 +1938,7 @@
                     <w:rFonts w:ascii="MS Gothic" w:eastAsia="MS Gothic" w:hAnsi="MS Gothic" w:hint="eastAsia"/>
                     <w:lang w:val="en-IN"/>
                   </w:rPr>
-                  <w:t>☐</w:t>
+                  <w:t>☒</w:t>
                 </w:r>
               </w:p>
             </w:tc>
@@ -1906,7 +1951,7 @@
         </w:trPr>
         <w:tc>
           <w:tcPr>
-            <w:tcW w:w="576" w:type="dxa"/>
+            <w:tcW w:w="551" w:type="dxa"/>
           </w:tcPr>
           <w:p>
             <w:pPr>
@@ -1926,39 +1971,77 @@
         </w:tc>
         <w:tc>
           <w:tcPr>
-            <w:tcW w:w="3999" w:type="dxa"/>
-          </w:tcPr>
-          <w:p>
-            <w:pPr>
-              <w:pStyle w:val="ListParagraph"/>
-              <w:ind w:left="0"/>
-              <w:rPr>
-                <w:lang w:val="en-IN"/>
-              </w:rPr>
-            </w:pPr>
-            <w:r>
-              <w:rPr>
-                <w:lang w:val="en-IN"/>
-              </w:rPr>
-              <w:t>Create directory named newdir and change permissions such that read, write &amp; execute permissions are given only to the owner.</w:t>
-            </w:r>
-          </w:p>
-        </w:tc>
-        <w:tc>
-          <w:tcPr>
-            <w:tcW w:w="3558" w:type="dxa"/>
-          </w:tcPr>
-          <w:p>
-            <w:pPr>
-              <w:pStyle w:val="ListParagraph"/>
-              <w:ind w:left="0"/>
-              <w:rPr>
-                <w:lang w:val="en-IN"/>
-              </w:rPr>
-            </w:pPr>
-            <w:r>
-              <w:rPr>
-                <w:lang w:val="en-IN"/>
+            <w:tcW w:w="6237" w:type="dxa"/>
+          </w:tcPr>
+          <w:p>
+            <w:pPr>
+              <w:pStyle w:val="ListParagraph"/>
+              <w:ind w:left="0"/>
+              <w:rPr>
+                <w:rFonts w:ascii="Consolas" w:hAnsi="Consolas"/>
+                <w:color w:val="202124"/>
+                <w:sz w:val="18"/>
+                <w:szCs w:val="18"/>
+                <w:shd w:val="clear" w:color="auto" w:fill="FFFFFF"/>
+              </w:rPr>
+            </w:pPr>
+            <w:r>
+              <w:rPr>
+                <w:rFonts w:ascii="Consolas" w:hAnsi="Consolas"/>
+                <w:color w:val="202124"/>
+                <w:sz w:val="18"/>
+                <w:szCs w:val="18"/>
+                <w:shd w:val="clear" w:color="auto" w:fill="FFFFFF"/>
+              </w:rPr>
+              <w:t xml:space="preserve">Create directory named </w:t>
+            </w:r>
+            <w:proofErr w:type="spellStart"/>
+            <w:r>
+              <w:rPr>
+                <w:rFonts w:ascii="Consolas" w:hAnsi="Consolas"/>
+                <w:color w:val="202124"/>
+                <w:sz w:val="18"/>
+                <w:szCs w:val="18"/>
+                <w:shd w:val="clear" w:color="auto" w:fill="FFFFFF"/>
+              </w:rPr>
+              <w:t>newdir</w:t>
+            </w:r>
+            <w:proofErr w:type="spellEnd"/>
+            <w:r>
+              <w:rPr>
+                <w:rFonts w:ascii="Consolas" w:hAnsi="Consolas"/>
+                <w:color w:val="202124"/>
+                <w:sz w:val="18"/>
+                <w:szCs w:val="18"/>
+                <w:shd w:val="clear" w:color="auto" w:fill="FFFFFF"/>
+              </w:rPr>
+              <w:t xml:space="preserve"> and change permissions such that read, write &amp; execute permissions are given only to the owner.</w:t>
+            </w:r>
+          </w:p>
+        </w:tc>
+        <w:tc>
+          <w:tcPr>
+            <w:tcW w:w="1418" w:type="dxa"/>
+          </w:tcPr>
+          <w:p>
+            <w:pPr>
+              <w:pStyle w:val="ListParagraph"/>
+              <w:ind w:left="0"/>
+              <w:rPr>
+                <w:rFonts w:ascii="Consolas" w:hAnsi="Consolas"/>
+                <w:color w:val="202124"/>
+                <w:sz w:val="18"/>
+                <w:szCs w:val="18"/>
+                <w:shd w:val="clear" w:color="auto" w:fill="FFFFFF"/>
+              </w:rPr>
+            </w:pPr>
+            <w:r>
+              <w:rPr>
+                <w:rFonts w:ascii="Consolas" w:hAnsi="Consolas"/>
+                <w:color w:val="202124"/>
+                <w:sz w:val="18"/>
+                <w:szCs w:val="18"/>
+                <w:shd w:val="clear" w:color="auto" w:fill="FFFFFF"/>
               </w:rPr>
               <w:t>Introduction Unix operating system</w:t>
             </w:r>
@@ -1971,15 +2054,16 @@
             </w:rPr>
             <w:id w:val="-393358292"/>
             <w14:checkbox>
-              <w14:checked w14:val="0"/>
+              <w14:checked w14:val="1"/>
               <w14:checkedState w14:val="2612" w14:font="MS Gothic"/>
               <w14:uncheckedState w14:val="2610" w14:font="MS Gothic"/>
             </w14:checkbox>
           </w:sdtPr>
+          <w:sdtEndPr/>
           <w:sdtContent>
             <w:tc>
               <w:tcPr>
-                <w:tcW w:w="866" w:type="dxa"/>
+                <w:tcW w:w="793" w:type="dxa"/>
               </w:tcPr>
               <w:p>
                 <w:pPr>
@@ -1994,7 +2078,7 @@
                     <w:rFonts w:ascii="MS Gothic" w:eastAsia="MS Gothic" w:hAnsi="MS Gothic" w:hint="eastAsia"/>
                     <w:lang w:val="en-IN"/>
                   </w:rPr>
-                  <w:t>☐</w:t>
+                  <w:t>☒</w:t>
                 </w:r>
               </w:p>
             </w:tc>
@@ -2007,7 +2091,7 @@
         </w:trPr>
         <w:tc>
           <w:tcPr>
-            <w:tcW w:w="576" w:type="dxa"/>
+            <w:tcW w:w="551" w:type="dxa"/>
           </w:tcPr>
           <w:p>
             <w:pPr>
@@ -2027,39 +2111,77 @@
         </w:tc>
         <w:tc>
           <w:tcPr>
-            <w:tcW w:w="3999" w:type="dxa"/>
-          </w:tcPr>
-          <w:p>
-            <w:pPr>
-              <w:pStyle w:val="ListParagraph"/>
-              <w:ind w:left="0"/>
-              <w:rPr>
-                <w:lang w:val="en-IN"/>
-              </w:rPr>
-            </w:pPr>
-            <w:r>
-              <w:rPr>
-                <w:lang w:val="en-IN"/>
-              </w:rPr>
-              <w:t>Use touch command to create files a, b and c. Copy them into directory newdir.</w:t>
-            </w:r>
-          </w:p>
-        </w:tc>
-        <w:tc>
-          <w:tcPr>
-            <w:tcW w:w="3558" w:type="dxa"/>
-          </w:tcPr>
-          <w:p>
-            <w:pPr>
-              <w:pStyle w:val="ListParagraph"/>
-              <w:ind w:left="0"/>
-              <w:rPr>
-                <w:lang w:val="en-IN"/>
-              </w:rPr>
-            </w:pPr>
-            <w:r>
-              <w:rPr>
-                <w:lang w:val="en-IN"/>
+            <w:tcW w:w="6237" w:type="dxa"/>
+          </w:tcPr>
+          <w:p>
+            <w:pPr>
+              <w:pStyle w:val="ListParagraph"/>
+              <w:ind w:left="0"/>
+              <w:rPr>
+                <w:rFonts w:ascii="Consolas" w:hAnsi="Consolas"/>
+                <w:color w:val="202124"/>
+                <w:sz w:val="18"/>
+                <w:szCs w:val="18"/>
+                <w:shd w:val="clear" w:color="auto" w:fill="FFFFFF"/>
+              </w:rPr>
+            </w:pPr>
+            <w:r>
+              <w:rPr>
+                <w:rFonts w:ascii="Consolas" w:hAnsi="Consolas"/>
+                <w:color w:val="202124"/>
+                <w:sz w:val="18"/>
+                <w:szCs w:val="18"/>
+                <w:shd w:val="clear" w:color="auto" w:fill="FFFFFF"/>
+              </w:rPr>
+              <w:t xml:space="preserve">Use touch command to create files a, b and c. Copy them into directory </w:t>
+            </w:r>
+            <w:proofErr w:type="spellStart"/>
+            <w:r>
+              <w:rPr>
+                <w:rFonts w:ascii="Consolas" w:hAnsi="Consolas"/>
+                <w:color w:val="202124"/>
+                <w:sz w:val="18"/>
+                <w:szCs w:val="18"/>
+                <w:shd w:val="clear" w:color="auto" w:fill="FFFFFF"/>
+              </w:rPr>
+              <w:t>newdir</w:t>
+            </w:r>
+            <w:proofErr w:type="spellEnd"/>
+            <w:r>
+              <w:rPr>
+                <w:rFonts w:ascii="Consolas" w:hAnsi="Consolas"/>
+                <w:color w:val="202124"/>
+                <w:sz w:val="18"/>
+                <w:szCs w:val="18"/>
+                <w:shd w:val="clear" w:color="auto" w:fill="FFFFFF"/>
+              </w:rPr>
+              <w:t>.</w:t>
+            </w:r>
+          </w:p>
+        </w:tc>
+        <w:tc>
+          <w:tcPr>
+            <w:tcW w:w="1418" w:type="dxa"/>
+          </w:tcPr>
+          <w:p>
+            <w:pPr>
+              <w:pStyle w:val="ListParagraph"/>
+              <w:ind w:left="0"/>
+              <w:rPr>
+                <w:rFonts w:ascii="Consolas" w:hAnsi="Consolas"/>
+                <w:color w:val="202124"/>
+                <w:sz w:val="18"/>
+                <w:szCs w:val="18"/>
+                <w:shd w:val="clear" w:color="auto" w:fill="FFFFFF"/>
+              </w:rPr>
+            </w:pPr>
+            <w:r>
+              <w:rPr>
+                <w:rFonts w:ascii="Consolas" w:hAnsi="Consolas"/>
+                <w:color w:val="202124"/>
+                <w:sz w:val="18"/>
+                <w:szCs w:val="18"/>
+                <w:shd w:val="clear" w:color="auto" w:fill="FFFFFF"/>
               </w:rPr>
               <w:t>Introduction Unix operating system</w:t>
             </w:r>
@@ -2072,15 +2194,16 @@
             </w:rPr>
             <w:id w:val="1160125752"/>
             <w14:checkbox>
-              <w14:checked w14:val="0"/>
+              <w14:checked w14:val="1"/>
               <w14:checkedState w14:val="2612" w14:font="MS Gothic"/>
               <w14:uncheckedState w14:val="2610" w14:font="MS Gothic"/>
             </w14:checkbox>
           </w:sdtPr>
+          <w:sdtEndPr/>
           <w:sdtContent>
             <w:tc>
               <w:tcPr>
-                <w:tcW w:w="866" w:type="dxa"/>
+                <w:tcW w:w="793" w:type="dxa"/>
               </w:tcPr>
               <w:p>
                 <w:pPr>
@@ -2095,7 +2218,7 @@
                     <w:rFonts w:ascii="MS Gothic" w:eastAsia="MS Gothic" w:hAnsi="MS Gothic" w:hint="eastAsia"/>
                     <w:lang w:val="en-IN"/>
                   </w:rPr>
-                  <w:t>☐</w:t>
+                  <w:t>☒</w:t>
                 </w:r>
               </w:p>
             </w:tc>
@@ -2108,7 +2231,7 @@
         </w:trPr>
         <w:tc>
           <w:tcPr>
-            <w:tcW w:w="576" w:type="dxa"/>
+            <w:tcW w:w="551" w:type="dxa"/>
           </w:tcPr>
           <w:p>
             <w:pPr>
@@ -2128,39 +2251,77 @@
         </w:tc>
         <w:tc>
           <w:tcPr>
-            <w:tcW w:w="3999" w:type="dxa"/>
-          </w:tcPr>
-          <w:p>
-            <w:pPr>
-              <w:pStyle w:val="ListParagraph"/>
-              <w:ind w:left="0"/>
-              <w:rPr>
-                <w:lang w:val="en-IN"/>
-              </w:rPr>
-            </w:pPr>
-            <w:r>
-              <w:rPr>
-                <w:lang w:val="en-IN"/>
-              </w:rPr>
-              <w:t>Move the files a, b and c into the directory newdir.</w:t>
-            </w:r>
-          </w:p>
-        </w:tc>
-        <w:tc>
-          <w:tcPr>
-            <w:tcW w:w="3558" w:type="dxa"/>
-          </w:tcPr>
-          <w:p>
-            <w:pPr>
-              <w:pStyle w:val="ListParagraph"/>
-              <w:ind w:left="0"/>
-              <w:rPr>
-                <w:lang w:val="en-IN"/>
-              </w:rPr>
-            </w:pPr>
-            <w:r>
-              <w:rPr>
-                <w:lang w:val="en-IN"/>
+            <w:tcW w:w="6237" w:type="dxa"/>
+          </w:tcPr>
+          <w:p>
+            <w:pPr>
+              <w:pStyle w:val="ListParagraph"/>
+              <w:ind w:left="0"/>
+              <w:rPr>
+                <w:rFonts w:ascii="Consolas" w:hAnsi="Consolas"/>
+                <w:color w:val="202124"/>
+                <w:sz w:val="18"/>
+                <w:szCs w:val="18"/>
+                <w:shd w:val="clear" w:color="auto" w:fill="FFFFFF"/>
+              </w:rPr>
+            </w:pPr>
+            <w:r>
+              <w:rPr>
+                <w:rFonts w:ascii="Consolas" w:hAnsi="Consolas"/>
+                <w:color w:val="202124"/>
+                <w:sz w:val="18"/>
+                <w:szCs w:val="18"/>
+                <w:shd w:val="clear" w:color="auto" w:fill="FFFFFF"/>
+              </w:rPr>
+              <w:t xml:space="preserve">Move the files a, b and c into the directory </w:t>
+            </w:r>
+            <w:proofErr w:type="spellStart"/>
+            <w:r>
+              <w:rPr>
+                <w:rFonts w:ascii="Consolas" w:hAnsi="Consolas"/>
+                <w:color w:val="202124"/>
+                <w:sz w:val="18"/>
+                <w:szCs w:val="18"/>
+                <w:shd w:val="clear" w:color="auto" w:fill="FFFFFF"/>
+              </w:rPr>
+              <w:t>newdir</w:t>
+            </w:r>
+            <w:proofErr w:type="spellEnd"/>
+            <w:r>
+              <w:rPr>
+                <w:rFonts w:ascii="Consolas" w:hAnsi="Consolas"/>
+                <w:color w:val="202124"/>
+                <w:sz w:val="18"/>
+                <w:szCs w:val="18"/>
+                <w:shd w:val="clear" w:color="auto" w:fill="FFFFFF"/>
+              </w:rPr>
+              <w:t>.</w:t>
+            </w:r>
+          </w:p>
+        </w:tc>
+        <w:tc>
+          <w:tcPr>
+            <w:tcW w:w="1418" w:type="dxa"/>
+          </w:tcPr>
+          <w:p>
+            <w:pPr>
+              <w:pStyle w:val="ListParagraph"/>
+              <w:ind w:left="0"/>
+              <w:rPr>
+                <w:rFonts w:ascii="Consolas" w:hAnsi="Consolas"/>
+                <w:color w:val="202124"/>
+                <w:sz w:val="18"/>
+                <w:szCs w:val="18"/>
+                <w:shd w:val="clear" w:color="auto" w:fill="FFFFFF"/>
+              </w:rPr>
+            </w:pPr>
+            <w:r>
+              <w:rPr>
+                <w:rFonts w:ascii="Consolas" w:hAnsi="Consolas"/>
+                <w:color w:val="202124"/>
+                <w:sz w:val="18"/>
+                <w:szCs w:val="18"/>
+                <w:shd w:val="clear" w:color="auto" w:fill="FFFFFF"/>
               </w:rPr>
               <w:t>Introduction Unix operating system</w:t>
             </w:r>
@@ -2173,15 +2334,16 @@
             </w:rPr>
             <w:id w:val="-168568039"/>
             <w14:checkbox>
-              <w14:checked w14:val="0"/>
+              <w14:checked w14:val="1"/>
               <w14:checkedState w14:val="2612" w14:font="MS Gothic"/>
               <w14:uncheckedState w14:val="2610" w14:font="MS Gothic"/>
             </w14:checkbox>
           </w:sdtPr>
+          <w:sdtEndPr/>
           <w:sdtContent>
             <w:tc>
               <w:tcPr>
-                <w:tcW w:w="866" w:type="dxa"/>
+                <w:tcW w:w="793" w:type="dxa"/>
               </w:tcPr>
               <w:p>
                 <w:pPr>
@@ -2196,7 +2358,7 @@
                     <w:rFonts w:ascii="MS Gothic" w:eastAsia="MS Gothic" w:hAnsi="MS Gothic" w:hint="eastAsia"/>
                     <w:lang w:val="en-IN"/>
                   </w:rPr>
-                  <w:t>☐</w:t>
+                  <w:t>☒</w:t>
                 </w:r>
               </w:p>
             </w:tc>
@@ -2209,7 +2371,7 @@
         </w:trPr>
         <w:tc>
           <w:tcPr>
-            <w:tcW w:w="576" w:type="dxa"/>
+            <w:tcW w:w="551" w:type="dxa"/>
           </w:tcPr>
           <w:p>
             <w:pPr>
@@ -2229,39 +2391,77 @@
         </w:tc>
         <w:tc>
           <w:tcPr>
-            <w:tcW w:w="3999" w:type="dxa"/>
-          </w:tcPr>
-          <w:p>
-            <w:pPr>
-              <w:pStyle w:val="ListParagraph"/>
-              <w:ind w:left="0"/>
-              <w:rPr>
-                <w:lang w:val="en-IN"/>
-              </w:rPr>
-            </w:pPr>
-            <w:r>
-              <w:rPr>
-                <w:lang w:val="en-IN"/>
-              </w:rPr>
-              <w:t>Create a softlink named test123-sl to the file test123.</w:t>
-            </w:r>
-          </w:p>
-        </w:tc>
-        <w:tc>
-          <w:tcPr>
-            <w:tcW w:w="3558" w:type="dxa"/>
-          </w:tcPr>
-          <w:p>
-            <w:pPr>
-              <w:pStyle w:val="ListParagraph"/>
-              <w:ind w:left="0"/>
-              <w:rPr>
-                <w:lang w:val="en-IN"/>
-              </w:rPr>
-            </w:pPr>
-            <w:r>
-              <w:rPr>
-                <w:lang w:val="en-IN"/>
+            <w:tcW w:w="6237" w:type="dxa"/>
+          </w:tcPr>
+          <w:p>
+            <w:pPr>
+              <w:pStyle w:val="ListParagraph"/>
+              <w:ind w:left="0"/>
+              <w:rPr>
+                <w:rFonts w:ascii="Consolas" w:hAnsi="Consolas"/>
+                <w:color w:val="202124"/>
+                <w:sz w:val="18"/>
+                <w:szCs w:val="18"/>
+                <w:shd w:val="clear" w:color="auto" w:fill="FFFFFF"/>
+              </w:rPr>
+            </w:pPr>
+            <w:r>
+              <w:rPr>
+                <w:rFonts w:ascii="Consolas" w:hAnsi="Consolas"/>
+                <w:color w:val="202124"/>
+                <w:sz w:val="18"/>
+                <w:szCs w:val="18"/>
+                <w:shd w:val="clear" w:color="auto" w:fill="FFFFFF"/>
+              </w:rPr>
+              <w:t xml:space="preserve">Create a </w:t>
+            </w:r>
+            <w:proofErr w:type="spellStart"/>
+            <w:r>
+              <w:rPr>
+                <w:rFonts w:ascii="Consolas" w:hAnsi="Consolas"/>
+                <w:color w:val="202124"/>
+                <w:sz w:val="18"/>
+                <w:szCs w:val="18"/>
+                <w:shd w:val="clear" w:color="auto" w:fill="FFFFFF"/>
+              </w:rPr>
+              <w:t>softlink</w:t>
+            </w:r>
+            <w:proofErr w:type="spellEnd"/>
+            <w:r>
+              <w:rPr>
+                <w:rFonts w:ascii="Consolas" w:hAnsi="Consolas"/>
+                <w:color w:val="202124"/>
+                <w:sz w:val="18"/>
+                <w:szCs w:val="18"/>
+                <w:shd w:val="clear" w:color="auto" w:fill="FFFFFF"/>
+              </w:rPr>
+              <w:t xml:space="preserve"> named test123-sl to the file test123.</w:t>
+            </w:r>
+          </w:p>
+        </w:tc>
+        <w:tc>
+          <w:tcPr>
+            <w:tcW w:w="1418" w:type="dxa"/>
+          </w:tcPr>
+          <w:p>
+            <w:pPr>
+              <w:pStyle w:val="ListParagraph"/>
+              <w:ind w:left="0"/>
+              <w:rPr>
+                <w:rFonts w:ascii="Consolas" w:hAnsi="Consolas"/>
+                <w:color w:val="202124"/>
+                <w:sz w:val="18"/>
+                <w:szCs w:val="18"/>
+                <w:shd w:val="clear" w:color="auto" w:fill="FFFFFF"/>
+              </w:rPr>
+            </w:pPr>
+            <w:r>
+              <w:rPr>
+                <w:rFonts w:ascii="Consolas" w:hAnsi="Consolas"/>
+                <w:color w:val="202124"/>
+                <w:sz w:val="18"/>
+                <w:szCs w:val="18"/>
+                <w:shd w:val="clear" w:color="auto" w:fill="FFFFFF"/>
               </w:rPr>
               <w:t>Introduction Unix operating system</w:t>
             </w:r>
@@ -2274,15 +2474,16 @@
             </w:rPr>
             <w:id w:val="1587812230"/>
             <w14:checkbox>
-              <w14:checked w14:val="0"/>
+              <w14:checked w14:val="1"/>
               <w14:checkedState w14:val="2612" w14:font="MS Gothic"/>
               <w14:uncheckedState w14:val="2610" w14:font="MS Gothic"/>
             </w14:checkbox>
           </w:sdtPr>
+          <w:sdtEndPr/>
           <w:sdtContent>
             <w:tc>
               <w:tcPr>
-                <w:tcW w:w="866" w:type="dxa"/>
+                <w:tcW w:w="793" w:type="dxa"/>
               </w:tcPr>
               <w:p>
                 <w:pPr>
@@ -2297,7 +2498,7 @@
                     <w:rFonts w:ascii="MS Gothic" w:eastAsia="MS Gothic" w:hAnsi="MS Gothic" w:hint="eastAsia"/>
                     <w:lang w:val="en-IN"/>
                   </w:rPr>
-                  <w:t>☐</w:t>
+                  <w:t>☒</w:t>
                 </w:r>
               </w:p>
             </w:tc>
@@ -2310,7 +2511,7 @@
         </w:trPr>
         <w:tc>
           <w:tcPr>
-            <w:tcW w:w="576" w:type="dxa"/>
+            <w:tcW w:w="551" w:type="dxa"/>
           </w:tcPr>
           <w:p>
             <w:pPr>
@@ -2330,39 +2531,77 @@
         </w:tc>
         <w:tc>
           <w:tcPr>
-            <w:tcW w:w="3999" w:type="dxa"/>
-          </w:tcPr>
-          <w:p>
-            <w:pPr>
-              <w:pStyle w:val="ListParagraph"/>
-              <w:ind w:left="0"/>
-              <w:rPr>
-                <w:lang w:val="en-IN"/>
-              </w:rPr>
-            </w:pPr>
-            <w:r>
-              <w:rPr>
-                <w:lang w:val="en-IN"/>
-              </w:rPr>
-              <w:t>Is the inode number of test123 and test123-sl same?</w:t>
-            </w:r>
-          </w:p>
-        </w:tc>
-        <w:tc>
-          <w:tcPr>
-            <w:tcW w:w="3558" w:type="dxa"/>
-          </w:tcPr>
-          <w:p>
-            <w:pPr>
-              <w:pStyle w:val="ListParagraph"/>
-              <w:ind w:left="0"/>
-              <w:rPr>
-                <w:lang w:val="en-IN"/>
-              </w:rPr>
-            </w:pPr>
-            <w:r>
-              <w:rPr>
-                <w:lang w:val="en-IN"/>
+            <w:tcW w:w="6237" w:type="dxa"/>
+          </w:tcPr>
+          <w:p>
+            <w:pPr>
+              <w:pStyle w:val="ListParagraph"/>
+              <w:ind w:left="0"/>
+              <w:rPr>
+                <w:rFonts w:ascii="Consolas" w:hAnsi="Consolas"/>
+                <w:color w:val="202124"/>
+                <w:sz w:val="18"/>
+                <w:szCs w:val="18"/>
+                <w:shd w:val="clear" w:color="auto" w:fill="FFFFFF"/>
+              </w:rPr>
+            </w:pPr>
+            <w:r>
+              <w:rPr>
+                <w:rFonts w:ascii="Consolas" w:hAnsi="Consolas"/>
+                <w:color w:val="202124"/>
+                <w:sz w:val="18"/>
+                <w:szCs w:val="18"/>
+                <w:shd w:val="clear" w:color="auto" w:fill="FFFFFF"/>
+              </w:rPr>
+              <w:t xml:space="preserve">Is the </w:t>
+            </w:r>
+            <w:proofErr w:type="spellStart"/>
+            <w:r>
+              <w:rPr>
+                <w:rFonts w:ascii="Consolas" w:hAnsi="Consolas"/>
+                <w:color w:val="202124"/>
+                <w:sz w:val="18"/>
+                <w:szCs w:val="18"/>
+                <w:shd w:val="clear" w:color="auto" w:fill="FFFFFF"/>
+              </w:rPr>
+              <w:t>inode</w:t>
+            </w:r>
+            <w:proofErr w:type="spellEnd"/>
+            <w:r>
+              <w:rPr>
+                <w:rFonts w:ascii="Consolas" w:hAnsi="Consolas"/>
+                <w:color w:val="202124"/>
+                <w:sz w:val="18"/>
+                <w:szCs w:val="18"/>
+                <w:shd w:val="clear" w:color="auto" w:fill="FFFFFF"/>
+              </w:rPr>
+              <w:t xml:space="preserve"> number of test123 and test123-sl same?</w:t>
+            </w:r>
+          </w:p>
+        </w:tc>
+        <w:tc>
+          <w:tcPr>
+            <w:tcW w:w="1418" w:type="dxa"/>
+          </w:tcPr>
+          <w:p>
+            <w:pPr>
+              <w:pStyle w:val="ListParagraph"/>
+              <w:ind w:left="0"/>
+              <w:rPr>
+                <w:rFonts w:ascii="Consolas" w:hAnsi="Consolas"/>
+                <w:color w:val="202124"/>
+                <w:sz w:val="18"/>
+                <w:szCs w:val="18"/>
+                <w:shd w:val="clear" w:color="auto" w:fill="FFFFFF"/>
+              </w:rPr>
+            </w:pPr>
+            <w:r>
+              <w:rPr>
+                <w:rFonts w:ascii="Consolas" w:hAnsi="Consolas"/>
+                <w:color w:val="202124"/>
+                <w:sz w:val="18"/>
+                <w:szCs w:val="18"/>
+                <w:shd w:val="clear" w:color="auto" w:fill="FFFFFF"/>
               </w:rPr>
               <w:t>Introduction Unix operating system</w:t>
             </w:r>
@@ -2375,15 +2614,16 @@
             </w:rPr>
             <w:id w:val="-813719912"/>
             <w14:checkbox>
-              <w14:checked w14:val="0"/>
+              <w14:checked w14:val="1"/>
               <w14:checkedState w14:val="2612" w14:font="MS Gothic"/>
               <w14:uncheckedState w14:val="2610" w14:font="MS Gothic"/>
             </w14:checkbox>
           </w:sdtPr>
+          <w:sdtEndPr/>
           <w:sdtContent>
             <w:tc>
               <w:tcPr>
-                <w:tcW w:w="866" w:type="dxa"/>
+                <w:tcW w:w="793" w:type="dxa"/>
               </w:tcPr>
               <w:p>
                 <w:pPr>
@@ -2398,7 +2638,7 @@
                     <w:rFonts w:ascii="MS Gothic" w:eastAsia="MS Gothic" w:hAnsi="MS Gothic" w:hint="eastAsia"/>
                     <w:lang w:val="en-IN"/>
                   </w:rPr>
-                  <w:t>☐</w:t>
+                  <w:t>☒</w:t>
                 </w:r>
               </w:p>
             </w:tc>
@@ -2411,7 +2651,7 @@
         </w:trPr>
         <w:tc>
           <w:tcPr>
-            <w:tcW w:w="576" w:type="dxa"/>
+            <w:tcW w:w="551" w:type="dxa"/>
           </w:tcPr>
           <w:p>
             <w:pPr>
@@ -2431,39 +2671,77 @@
         </w:tc>
         <w:tc>
           <w:tcPr>
-            <w:tcW w:w="3999" w:type="dxa"/>
-          </w:tcPr>
-          <w:p>
-            <w:pPr>
-              <w:pStyle w:val="ListParagraph"/>
-              <w:ind w:left="0"/>
-              <w:rPr>
-                <w:lang w:val="en-IN"/>
-              </w:rPr>
-            </w:pPr>
-            <w:r>
-              <w:rPr>
-                <w:lang w:val="en-IN"/>
-              </w:rPr>
-              <w:t>Create a hardlink named test123-hl to the file test123.</w:t>
-            </w:r>
-          </w:p>
-        </w:tc>
-        <w:tc>
-          <w:tcPr>
-            <w:tcW w:w="3558" w:type="dxa"/>
-          </w:tcPr>
-          <w:p>
-            <w:pPr>
-              <w:pStyle w:val="ListParagraph"/>
-              <w:ind w:left="0"/>
-              <w:rPr>
-                <w:lang w:val="en-IN"/>
-              </w:rPr>
-            </w:pPr>
-            <w:r>
-              <w:rPr>
-                <w:lang w:val="en-IN"/>
+            <w:tcW w:w="6237" w:type="dxa"/>
+          </w:tcPr>
+          <w:p>
+            <w:pPr>
+              <w:pStyle w:val="ListParagraph"/>
+              <w:ind w:left="0"/>
+              <w:rPr>
+                <w:rFonts w:ascii="Consolas" w:hAnsi="Consolas"/>
+                <w:color w:val="202124"/>
+                <w:sz w:val="18"/>
+                <w:szCs w:val="18"/>
+                <w:shd w:val="clear" w:color="auto" w:fill="FFFFFF"/>
+              </w:rPr>
+            </w:pPr>
+            <w:r>
+              <w:rPr>
+                <w:rFonts w:ascii="Consolas" w:hAnsi="Consolas"/>
+                <w:color w:val="202124"/>
+                <w:sz w:val="18"/>
+                <w:szCs w:val="18"/>
+                <w:shd w:val="clear" w:color="auto" w:fill="FFFFFF"/>
+              </w:rPr>
+              <w:t xml:space="preserve">Create a </w:t>
+            </w:r>
+            <w:proofErr w:type="spellStart"/>
+            <w:r>
+              <w:rPr>
+                <w:rFonts w:ascii="Consolas" w:hAnsi="Consolas"/>
+                <w:color w:val="202124"/>
+                <w:sz w:val="18"/>
+                <w:szCs w:val="18"/>
+                <w:shd w:val="clear" w:color="auto" w:fill="FFFFFF"/>
+              </w:rPr>
+              <w:t>hardlink</w:t>
+            </w:r>
+            <w:proofErr w:type="spellEnd"/>
+            <w:r>
+              <w:rPr>
+                <w:rFonts w:ascii="Consolas" w:hAnsi="Consolas"/>
+                <w:color w:val="202124"/>
+                <w:sz w:val="18"/>
+                <w:szCs w:val="18"/>
+                <w:shd w:val="clear" w:color="auto" w:fill="FFFFFF"/>
+              </w:rPr>
+              <w:t xml:space="preserve"> named test123-hl to the file test123.</w:t>
+            </w:r>
+          </w:p>
+        </w:tc>
+        <w:tc>
+          <w:tcPr>
+            <w:tcW w:w="1418" w:type="dxa"/>
+          </w:tcPr>
+          <w:p>
+            <w:pPr>
+              <w:pStyle w:val="ListParagraph"/>
+              <w:ind w:left="0"/>
+              <w:rPr>
+                <w:rFonts w:ascii="Consolas" w:hAnsi="Consolas"/>
+                <w:color w:val="202124"/>
+                <w:sz w:val="18"/>
+                <w:szCs w:val="18"/>
+                <w:shd w:val="clear" w:color="auto" w:fill="FFFFFF"/>
+              </w:rPr>
+            </w:pPr>
+            <w:r>
+              <w:rPr>
+                <w:rFonts w:ascii="Consolas" w:hAnsi="Consolas"/>
+                <w:color w:val="202124"/>
+                <w:sz w:val="18"/>
+                <w:szCs w:val="18"/>
+                <w:shd w:val="clear" w:color="auto" w:fill="FFFFFF"/>
               </w:rPr>
               <w:t>Introduction Unix operating system</w:t>
             </w:r>
@@ -2476,15 +2754,16 @@
             </w:rPr>
             <w:id w:val="-1280258665"/>
             <w14:checkbox>
-              <w14:checked w14:val="0"/>
+              <w14:checked w14:val="1"/>
               <w14:checkedState w14:val="2612" w14:font="MS Gothic"/>
               <w14:uncheckedState w14:val="2610" w14:font="MS Gothic"/>
             </w14:checkbox>
           </w:sdtPr>
+          <w:sdtEndPr/>
           <w:sdtContent>
             <w:tc>
               <w:tcPr>
-                <w:tcW w:w="866" w:type="dxa"/>
+                <w:tcW w:w="793" w:type="dxa"/>
               </w:tcPr>
               <w:p>
                 <w:pPr>
@@ -2499,7 +2778,7 @@
                     <w:rFonts w:ascii="MS Gothic" w:eastAsia="MS Gothic" w:hAnsi="MS Gothic" w:hint="eastAsia"/>
                     <w:lang w:val="en-IN"/>
                   </w:rPr>
-                  <w:t>☐</w:t>
+                  <w:t>☒</w:t>
                 </w:r>
               </w:p>
             </w:tc>
@@ -2512,7 +2791,7 @@
         </w:trPr>
         <w:tc>
           <w:tcPr>
-            <w:tcW w:w="576" w:type="dxa"/>
+            <w:tcW w:w="551" w:type="dxa"/>
           </w:tcPr>
           <w:p>
             <w:pPr>
@@ -2532,39 +2811,77 @@
         </w:tc>
         <w:tc>
           <w:tcPr>
-            <w:tcW w:w="3999" w:type="dxa"/>
-          </w:tcPr>
-          <w:p>
-            <w:pPr>
-              <w:pStyle w:val="ListParagraph"/>
-              <w:ind w:left="0"/>
-              <w:rPr>
-                <w:lang w:val="en-IN"/>
-              </w:rPr>
-            </w:pPr>
-            <w:r>
-              <w:rPr>
-                <w:lang w:val="en-IN"/>
-              </w:rPr>
-              <w:t>Is the inode number of test123 and test123-hl same?</w:t>
-            </w:r>
-          </w:p>
-        </w:tc>
-        <w:tc>
-          <w:tcPr>
-            <w:tcW w:w="3558" w:type="dxa"/>
-          </w:tcPr>
-          <w:p>
-            <w:pPr>
-              <w:pStyle w:val="ListParagraph"/>
-              <w:ind w:left="0"/>
-              <w:rPr>
-                <w:lang w:val="en-IN"/>
-              </w:rPr>
-            </w:pPr>
-            <w:r>
-              <w:rPr>
-                <w:lang w:val="en-IN"/>
+            <w:tcW w:w="6237" w:type="dxa"/>
+          </w:tcPr>
+          <w:p>
+            <w:pPr>
+              <w:pStyle w:val="ListParagraph"/>
+              <w:ind w:left="0"/>
+              <w:rPr>
+                <w:rFonts w:ascii="Consolas" w:hAnsi="Consolas"/>
+                <w:color w:val="202124"/>
+                <w:sz w:val="18"/>
+                <w:szCs w:val="18"/>
+                <w:shd w:val="clear" w:color="auto" w:fill="FFFFFF"/>
+              </w:rPr>
+            </w:pPr>
+            <w:r>
+              <w:rPr>
+                <w:rFonts w:ascii="Consolas" w:hAnsi="Consolas"/>
+                <w:color w:val="202124"/>
+                <w:sz w:val="18"/>
+                <w:szCs w:val="18"/>
+                <w:shd w:val="clear" w:color="auto" w:fill="FFFFFF"/>
+              </w:rPr>
+              <w:t xml:space="preserve">Is the </w:t>
+            </w:r>
+            <w:proofErr w:type="spellStart"/>
+            <w:r>
+              <w:rPr>
+                <w:rFonts w:ascii="Consolas" w:hAnsi="Consolas"/>
+                <w:color w:val="202124"/>
+                <w:sz w:val="18"/>
+                <w:szCs w:val="18"/>
+                <w:shd w:val="clear" w:color="auto" w:fill="FFFFFF"/>
+              </w:rPr>
+              <w:t>inode</w:t>
+            </w:r>
+            <w:proofErr w:type="spellEnd"/>
+            <w:r>
+              <w:rPr>
+                <w:rFonts w:ascii="Consolas" w:hAnsi="Consolas"/>
+                <w:color w:val="202124"/>
+                <w:sz w:val="18"/>
+                <w:szCs w:val="18"/>
+                <w:shd w:val="clear" w:color="auto" w:fill="FFFFFF"/>
+              </w:rPr>
+              <w:t xml:space="preserve"> number of test123 and test123-hl same?</w:t>
+            </w:r>
+          </w:p>
+        </w:tc>
+        <w:tc>
+          <w:tcPr>
+            <w:tcW w:w="1418" w:type="dxa"/>
+          </w:tcPr>
+          <w:p>
+            <w:pPr>
+              <w:pStyle w:val="ListParagraph"/>
+              <w:ind w:left="0"/>
+              <w:rPr>
+                <w:rFonts w:ascii="Consolas" w:hAnsi="Consolas"/>
+                <w:color w:val="202124"/>
+                <w:sz w:val="18"/>
+                <w:szCs w:val="18"/>
+                <w:shd w:val="clear" w:color="auto" w:fill="FFFFFF"/>
+              </w:rPr>
+            </w:pPr>
+            <w:r>
+              <w:rPr>
+                <w:rFonts w:ascii="Consolas" w:hAnsi="Consolas"/>
+                <w:color w:val="202124"/>
+                <w:sz w:val="18"/>
+                <w:szCs w:val="18"/>
+                <w:shd w:val="clear" w:color="auto" w:fill="FFFFFF"/>
               </w:rPr>
               <w:t>Introduction Unix operating system</w:t>
             </w:r>
@@ -2577,15 +2894,16 @@
             </w:rPr>
             <w:id w:val="728582047"/>
             <w14:checkbox>
-              <w14:checked w14:val="0"/>
+              <w14:checked w14:val="1"/>
               <w14:checkedState w14:val="2612" w14:font="MS Gothic"/>
               <w14:uncheckedState w14:val="2610" w14:font="MS Gothic"/>
             </w14:checkbox>
           </w:sdtPr>
+          <w:sdtEndPr/>
           <w:sdtContent>
             <w:tc>
               <w:tcPr>
-                <w:tcW w:w="866" w:type="dxa"/>
+                <w:tcW w:w="793" w:type="dxa"/>
               </w:tcPr>
               <w:p>
                 <w:pPr>
@@ -2600,7 +2918,7 @@
                     <w:rFonts w:ascii="MS Gothic" w:eastAsia="MS Gothic" w:hAnsi="MS Gothic" w:hint="eastAsia"/>
                     <w:lang w:val="en-IN"/>
                   </w:rPr>
-                  <w:t>☐</w:t>
+                  <w:t>☒</w:t>
                 </w:r>
               </w:p>
             </w:tc>
@@ -2613,7 +2931,7 @@
         </w:trPr>
         <w:tc>
           <w:tcPr>
-            <w:tcW w:w="576" w:type="dxa"/>
+            <w:tcW w:w="551" w:type="dxa"/>
           </w:tcPr>
           <w:p>
             <w:pPr>
@@ -2633,39 +2951,111 @@
         </w:tc>
         <w:tc>
           <w:tcPr>
-            <w:tcW w:w="3999" w:type="dxa"/>
-          </w:tcPr>
-          <w:p>
-            <w:pPr>
-              <w:pStyle w:val="ListParagraph"/>
-              <w:ind w:left="0"/>
-              <w:rPr>
-                <w:lang w:val="en-IN"/>
-              </w:rPr>
-            </w:pPr>
-            <w:r>
-              <w:rPr>
-                <w:lang w:val="en-IN"/>
-              </w:rPr>
-              <w:t>Create a softlink named newdir-sl to the directory newdir</w:t>
-            </w:r>
-          </w:p>
-        </w:tc>
-        <w:tc>
-          <w:tcPr>
-            <w:tcW w:w="3558" w:type="dxa"/>
-          </w:tcPr>
-          <w:p>
-            <w:pPr>
-              <w:pStyle w:val="ListParagraph"/>
-              <w:ind w:left="0"/>
-              <w:rPr>
-                <w:lang w:val="en-IN"/>
-              </w:rPr>
-            </w:pPr>
-            <w:r>
-              <w:rPr>
-                <w:lang w:val="en-IN"/>
+            <w:tcW w:w="6237" w:type="dxa"/>
+          </w:tcPr>
+          <w:p>
+            <w:pPr>
+              <w:pStyle w:val="ListParagraph"/>
+              <w:ind w:left="0"/>
+              <w:rPr>
+                <w:rFonts w:ascii="Consolas" w:hAnsi="Consolas"/>
+                <w:color w:val="202124"/>
+                <w:sz w:val="18"/>
+                <w:szCs w:val="18"/>
+                <w:shd w:val="clear" w:color="auto" w:fill="FFFFFF"/>
+              </w:rPr>
+            </w:pPr>
+            <w:r>
+              <w:rPr>
+                <w:rFonts w:ascii="Consolas" w:hAnsi="Consolas"/>
+                <w:color w:val="202124"/>
+                <w:sz w:val="18"/>
+                <w:szCs w:val="18"/>
+                <w:shd w:val="clear" w:color="auto" w:fill="FFFFFF"/>
+              </w:rPr>
+              <w:t xml:space="preserve">Create a </w:t>
+            </w:r>
+            <w:proofErr w:type="spellStart"/>
+            <w:r>
+              <w:rPr>
+                <w:rFonts w:ascii="Consolas" w:hAnsi="Consolas"/>
+                <w:color w:val="202124"/>
+                <w:sz w:val="18"/>
+                <w:szCs w:val="18"/>
+                <w:shd w:val="clear" w:color="auto" w:fill="FFFFFF"/>
+              </w:rPr>
+              <w:t>softlink</w:t>
+            </w:r>
+            <w:proofErr w:type="spellEnd"/>
+            <w:r>
+              <w:rPr>
+                <w:rFonts w:ascii="Consolas" w:hAnsi="Consolas"/>
+                <w:color w:val="202124"/>
+                <w:sz w:val="18"/>
+                <w:szCs w:val="18"/>
+                <w:shd w:val="clear" w:color="auto" w:fill="FFFFFF"/>
+              </w:rPr>
+              <w:t xml:space="preserve"> named </w:t>
+            </w:r>
+            <w:proofErr w:type="spellStart"/>
+            <w:r>
+              <w:rPr>
+                <w:rFonts w:ascii="Consolas" w:hAnsi="Consolas"/>
+                <w:color w:val="202124"/>
+                <w:sz w:val="18"/>
+                <w:szCs w:val="18"/>
+                <w:shd w:val="clear" w:color="auto" w:fill="FFFFFF"/>
+              </w:rPr>
+              <w:t>newdir-sl</w:t>
+            </w:r>
+            <w:proofErr w:type="spellEnd"/>
+            <w:r>
+              <w:rPr>
+                <w:rFonts w:ascii="Consolas" w:hAnsi="Consolas"/>
+                <w:color w:val="202124"/>
+                <w:sz w:val="18"/>
+                <w:szCs w:val="18"/>
+                <w:shd w:val="clear" w:color="auto" w:fill="FFFFFF"/>
+              </w:rPr>
+              <w:t xml:space="preserve"> to the directory </w:t>
+            </w:r>
+            <w:proofErr w:type="spellStart"/>
+            <w:r>
+              <w:rPr>
+                <w:rFonts w:ascii="Consolas" w:hAnsi="Consolas"/>
+                <w:color w:val="202124"/>
+                <w:sz w:val="18"/>
+                <w:szCs w:val="18"/>
+                <w:shd w:val="clear" w:color="auto" w:fill="FFFFFF"/>
+              </w:rPr>
+              <w:t>newdir</w:t>
+            </w:r>
+            <w:proofErr w:type="spellEnd"/>
+          </w:p>
+        </w:tc>
+        <w:tc>
+          <w:tcPr>
+            <w:tcW w:w="1418" w:type="dxa"/>
+          </w:tcPr>
+          <w:p>
+            <w:pPr>
+              <w:pStyle w:val="ListParagraph"/>
+              <w:ind w:left="0"/>
+              <w:rPr>
+                <w:rFonts w:ascii="Consolas" w:hAnsi="Consolas"/>
+                <w:color w:val="202124"/>
+                <w:sz w:val="18"/>
+                <w:szCs w:val="18"/>
+                <w:shd w:val="clear" w:color="auto" w:fill="FFFFFF"/>
+              </w:rPr>
+            </w:pPr>
+            <w:r>
+              <w:rPr>
+                <w:rFonts w:ascii="Consolas" w:hAnsi="Consolas"/>
+                <w:color w:val="202124"/>
+                <w:sz w:val="18"/>
+                <w:szCs w:val="18"/>
+                <w:shd w:val="clear" w:color="auto" w:fill="FFFFFF"/>
               </w:rPr>
               <w:t>Introduction Unix operating system</w:t>
             </w:r>
@@ -2678,15 +3068,16 @@
             </w:rPr>
             <w:id w:val="572016561"/>
             <w14:checkbox>
-              <w14:checked w14:val="0"/>
+              <w14:checked w14:val="1"/>
               <w14:checkedState w14:val="2612" w14:font="MS Gothic"/>
               <w14:uncheckedState w14:val="2610" w14:font="MS Gothic"/>
             </w14:checkbox>
           </w:sdtPr>
+          <w:sdtEndPr/>
           <w:sdtContent>
             <w:tc>
               <w:tcPr>
-                <w:tcW w:w="866" w:type="dxa"/>
+                <w:tcW w:w="793" w:type="dxa"/>
               </w:tcPr>
               <w:p>
                 <w:pPr>
@@ -2701,7 +3092,7 @@
                     <w:rFonts w:ascii="MS Gothic" w:eastAsia="MS Gothic" w:hAnsi="MS Gothic" w:hint="eastAsia"/>
                     <w:lang w:val="en-IN"/>
                   </w:rPr>
-                  <w:t>☐</w:t>
+                  <w:t>☒</w:t>
                 </w:r>
               </w:p>
             </w:tc>
@@ -2714,7 +3105,7 @@
         </w:trPr>
         <w:tc>
           <w:tcPr>
-            <w:tcW w:w="576" w:type="dxa"/>
+            <w:tcW w:w="551" w:type="dxa"/>
           </w:tcPr>
           <w:p>
             <w:pPr>
@@ -2734,39 +3125,121 @@
         </w:tc>
         <w:tc>
           <w:tcPr>
-            <w:tcW w:w="3999" w:type="dxa"/>
-          </w:tcPr>
-          <w:p>
-            <w:pPr>
-              <w:pStyle w:val="ListParagraph"/>
-              <w:ind w:left="0"/>
-              <w:rPr>
-                <w:lang w:val="en-IN"/>
-              </w:rPr>
-            </w:pPr>
-            <w:r>
-              <w:rPr>
-                <w:lang w:val="en-IN"/>
-              </w:rPr>
-              <w:t>Is the inode number of newdir and newdir-sl same?</w:t>
-            </w:r>
-          </w:p>
-        </w:tc>
-        <w:tc>
-          <w:tcPr>
-            <w:tcW w:w="3558" w:type="dxa"/>
-          </w:tcPr>
-          <w:p>
-            <w:pPr>
-              <w:pStyle w:val="ListParagraph"/>
-              <w:ind w:left="0"/>
-              <w:rPr>
-                <w:lang w:val="en-IN"/>
-              </w:rPr>
-            </w:pPr>
-            <w:r>
-              <w:rPr>
-                <w:lang w:val="en-IN"/>
+            <w:tcW w:w="6237" w:type="dxa"/>
+          </w:tcPr>
+          <w:p>
+            <w:pPr>
+              <w:pStyle w:val="ListParagraph"/>
+              <w:ind w:left="0"/>
+              <w:rPr>
+                <w:rFonts w:ascii="Consolas" w:hAnsi="Consolas"/>
+                <w:color w:val="202124"/>
+                <w:sz w:val="18"/>
+                <w:szCs w:val="18"/>
+                <w:shd w:val="clear" w:color="auto" w:fill="FFFFFF"/>
+              </w:rPr>
+            </w:pPr>
+            <w:r>
+              <w:rPr>
+                <w:rFonts w:ascii="Consolas" w:hAnsi="Consolas"/>
+                <w:color w:val="202124"/>
+                <w:sz w:val="18"/>
+                <w:szCs w:val="18"/>
+                <w:shd w:val="clear" w:color="auto" w:fill="FFFFFF"/>
+              </w:rPr>
+              <w:t xml:space="preserve">Is the </w:t>
+            </w:r>
+            <w:proofErr w:type="spellStart"/>
+            <w:r>
+              <w:rPr>
+                <w:rFonts w:ascii="Consolas" w:hAnsi="Consolas"/>
+                <w:color w:val="202124"/>
+                <w:sz w:val="18"/>
+                <w:szCs w:val="18"/>
+                <w:shd w:val="clear" w:color="auto" w:fill="FFFFFF"/>
+              </w:rPr>
+              <w:t>inode</w:t>
+            </w:r>
+            <w:proofErr w:type="spellEnd"/>
+            <w:r>
+              <w:rPr>
+                <w:rFonts w:ascii="Consolas" w:hAnsi="Consolas"/>
+                <w:color w:val="202124"/>
+                <w:sz w:val="18"/>
+                <w:szCs w:val="18"/>
+                <w:shd w:val="clear" w:color="auto" w:fill="FFFFFF"/>
+              </w:rPr>
+              <w:t xml:space="preserve"> number of </w:t>
+            </w:r>
+            <w:proofErr w:type="spellStart"/>
+            <w:r>
+              <w:rPr>
+                <w:rFonts w:ascii="Consolas" w:hAnsi="Consolas"/>
+                <w:color w:val="202124"/>
+                <w:sz w:val="18"/>
+                <w:szCs w:val="18"/>
+                <w:shd w:val="clear" w:color="auto" w:fill="FFFFFF"/>
+              </w:rPr>
+              <w:t>newdir</w:t>
+            </w:r>
+            <w:proofErr w:type="spellEnd"/>
+            <w:r>
+              <w:rPr>
+                <w:rFonts w:ascii="Consolas" w:hAnsi="Consolas"/>
+                <w:color w:val="202124"/>
+                <w:sz w:val="18"/>
+                <w:szCs w:val="18"/>
+                <w:shd w:val="clear" w:color="auto" w:fill="FFFFFF"/>
+              </w:rPr>
+              <w:t xml:space="preserve"> and </w:t>
+            </w:r>
+            <w:proofErr w:type="spellStart"/>
+            <w:r>
+              <w:rPr>
+                <w:rFonts w:ascii="Consolas" w:hAnsi="Consolas"/>
+                <w:color w:val="202124"/>
+                <w:sz w:val="18"/>
+                <w:szCs w:val="18"/>
+                <w:shd w:val="clear" w:color="auto" w:fill="FFFFFF"/>
+              </w:rPr>
+              <w:t>newdir-sl</w:t>
+            </w:r>
+            <w:proofErr w:type="spellEnd"/>
+            <w:r>
+              <w:rPr>
+                <w:rFonts w:ascii="Consolas" w:hAnsi="Consolas"/>
+                <w:color w:val="202124"/>
+                <w:sz w:val="18"/>
+                <w:szCs w:val="18"/>
+                <w:shd w:val="clear" w:color="auto" w:fill="FFFFFF"/>
+              </w:rPr>
+              <w:t xml:space="preserve"> same?</w:t>
+            </w:r>
+          </w:p>
+        </w:tc>
+        <w:tc>
+          <w:tcPr>
+            <w:tcW w:w="1418" w:type="dxa"/>
+          </w:tcPr>
+          <w:p>
+            <w:pPr>
+              <w:pStyle w:val="ListParagraph"/>
+              <w:ind w:left="0"/>
+              <w:rPr>
+                <w:rFonts w:ascii="Consolas" w:hAnsi="Consolas"/>
+                <w:color w:val="202124"/>
+                <w:sz w:val="18"/>
+                <w:szCs w:val="18"/>
+                <w:shd w:val="clear" w:color="auto" w:fill="FFFFFF"/>
+              </w:rPr>
+            </w:pPr>
+            <w:r>
+              <w:rPr>
+                <w:rFonts w:ascii="Consolas" w:hAnsi="Consolas"/>
+                <w:color w:val="202124"/>
+                <w:sz w:val="18"/>
+                <w:szCs w:val="18"/>
+                <w:shd w:val="clear" w:color="auto" w:fill="FFFFFF"/>
               </w:rPr>
               <w:t>Introduction Unix operating system</w:t>
             </w:r>
@@ -2779,15 +3252,16 @@
             </w:rPr>
             <w:id w:val="1147786152"/>
             <w14:checkbox>
-              <w14:checked w14:val="0"/>
+              <w14:checked w14:val="1"/>
               <w14:checkedState w14:val="2612" w14:font="MS Gothic"/>
               <w14:uncheckedState w14:val="2610" w14:font="MS Gothic"/>
             </w14:checkbox>
           </w:sdtPr>
+          <w:sdtEndPr/>
           <w:sdtContent>
             <w:tc>
               <w:tcPr>
-                <w:tcW w:w="866" w:type="dxa"/>
+                <w:tcW w:w="793" w:type="dxa"/>
               </w:tcPr>
               <w:p>
                 <w:pPr>
@@ -2802,7 +3276,7 @@
                     <w:rFonts w:ascii="MS Gothic" w:eastAsia="MS Gothic" w:hAnsi="MS Gothic" w:hint="eastAsia"/>
                     <w:lang w:val="en-IN"/>
                   </w:rPr>
-                  <w:t>☐</w:t>
+                  <w:t>☒</w:t>
                 </w:r>
               </w:p>
             </w:tc>
@@ -2815,7 +3289,7 @@
         </w:trPr>
         <w:tc>
           <w:tcPr>
-            <w:tcW w:w="576" w:type="dxa"/>
+            <w:tcW w:w="551" w:type="dxa"/>
           </w:tcPr>
           <w:p>
             <w:pPr>
@@ -2835,39 +3309,77 @@
         </w:tc>
         <w:tc>
           <w:tcPr>
-            <w:tcW w:w="3999" w:type="dxa"/>
-          </w:tcPr>
-          <w:p>
-            <w:pPr>
-              <w:pStyle w:val="ListParagraph"/>
-              <w:ind w:left="0"/>
-              <w:rPr>
-                <w:lang w:val="en-IN"/>
-              </w:rPr>
-            </w:pPr>
-            <w:r>
-              <w:rPr>
-                <w:lang w:val="en-IN"/>
-              </w:rPr>
-              <w:t>Define umask such that any file or directory created has no permission for others, and test if it works?</w:t>
-            </w:r>
-          </w:p>
-        </w:tc>
-        <w:tc>
-          <w:tcPr>
-            <w:tcW w:w="3558" w:type="dxa"/>
-          </w:tcPr>
-          <w:p>
-            <w:pPr>
-              <w:pStyle w:val="ListParagraph"/>
-              <w:ind w:left="0"/>
-              <w:rPr>
-                <w:lang w:val="en-IN"/>
-              </w:rPr>
-            </w:pPr>
-            <w:r>
-              <w:rPr>
-                <w:lang w:val="en-IN"/>
+            <w:tcW w:w="6237" w:type="dxa"/>
+          </w:tcPr>
+          <w:p>
+            <w:pPr>
+              <w:pStyle w:val="ListParagraph"/>
+              <w:ind w:left="0"/>
+              <w:rPr>
+                <w:rFonts w:ascii="Consolas" w:hAnsi="Consolas"/>
+                <w:color w:val="202124"/>
+                <w:sz w:val="18"/>
+                <w:szCs w:val="18"/>
+                <w:shd w:val="clear" w:color="auto" w:fill="FFFFFF"/>
+              </w:rPr>
+            </w:pPr>
+            <w:r>
+              <w:rPr>
+                <w:rFonts w:ascii="Consolas" w:hAnsi="Consolas"/>
+                <w:color w:val="202124"/>
+                <w:sz w:val="18"/>
+                <w:szCs w:val="18"/>
+                <w:shd w:val="clear" w:color="auto" w:fill="FFFFFF"/>
+              </w:rPr>
+              <w:t xml:space="preserve">Define </w:t>
+            </w:r>
+            <w:proofErr w:type="spellStart"/>
+            <w:r>
+              <w:rPr>
+                <w:rFonts w:ascii="Consolas" w:hAnsi="Consolas"/>
+                <w:color w:val="202124"/>
+                <w:sz w:val="18"/>
+                <w:szCs w:val="18"/>
+                <w:shd w:val="clear" w:color="auto" w:fill="FFFFFF"/>
+              </w:rPr>
+              <w:t>umask</w:t>
+            </w:r>
+            <w:proofErr w:type="spellEnd"/>
+            <w:r>
+              <w:rPr>
+                <w:rFonts w:ascii="Consolas" w:hAnsi="Consolas"/>
+                <w:color w:val="202124"/>
+                <w:sz w:val="18"/>
+                <w:szCs w:val="18"/>
+                <w:shd w:val="clear" w:color="auto" w:fill="FFFFFF"/>
+              </w:rPr>
+              <w:t xml:space="preserve"> such that any file or directory created has no permission for others, and test if it works?</w:t>
+            </w:r>
+          </w:p>
+        </w:tc>
+        <w:tc>
+          <w:tcPr>
+            <w:tcW w:w="1418" w:type="dxa"/>
+          </w:tcPr>
+          <w:p>
+            <w:pPr>
+              <w:pStyle w:val="ListParagraph"/>
+              <w:ind w:left="0"/>
+              <w:rPr>
+                <w:rFonts w:ascii="Consolas" w:hAnsi="Consolas"/>
+                <w:color w:val="202124"/>
+                <w:sz w:val="18"/>
+                <w:szCs w:val="18"/>
+                <w:shd w:val="clear" w:color="auto" w:fill="FFFFFF"/>
+              </w:rPr>
+            </w:pPr>
+            <w:r>
+              <w:rPr>
+                <w:rFonts w:ascii="Consolas" w:hAnsi="Consolas"/>
+                <w:color w:val="202124"/>
+                <w:sz w:val="18"/>
+                <w:szCs w:val="18"/>
+                <w:shd w:val="clear" w:color="auto" w:fill="FFFFFF"/>
               </w:rPr>
               <w:t>Introduction Unix operating system</w:t>
             </w:r>
@@ -2880,15 +3392,16 @@
             </w:rPr>
             <w:id w:val="-1541816847"/>
             <w14:checkbox>
-              <w14:checked w14:val="0"/>
+              <w14:checked w14:val="1"/>
               <w14:checkedState w14:val="2612" w14:font="MS Gothic"/>
               <w14:uncheckedState w14:val="2610" w14:font="MS Gothic"/>
             </w14:checkbox>
           </w:sdtPr>
+          <w:sdtEndPr/>
           <w:sdtContent>
             <w:tc>
               <w:tcPr>
-                <w:tcW w:w="866" w:type="dxa"/>
+                <w:tcW w:w="793" w:type="dxa"/>
               </w:tcPr>
               <w:p>
                 <w:pPr>
@@ -2903,7 +3416,7 @@
                     <w:rFonts w:ascii="MS Gothic" w:eastAsia="MS Gothic" w:hAnsi="MS Gothic" w:hint="eastAsia"/>
                     <w:lang w:val="en-IN"/>
                   </w:rPr>
-                  <w:t>☐</w:t>
+                  <w:t>☒</w:t>
                 </w:r>
               </w:p>
             </w:tc>
@@ -2916,7 +3429,7 @@
         </w:trPr>
         <w:tc>
           <w:tcPr>
-            <w:tcW w:w="576" w:type="dxa"/>
+            <w:tcW w:w="551" w:type="dxa"/>
           </w:tcPr>
           <w:p>
             <w:pPr>
@@ -2936,39 +3449,77 @@
         </w:tc>
         <w:tc>
           <w:tcPr>
-            <w:tcW w:w="3999" w:type="dxa"/>
-          </w:tcPr>
-          <w:p>
-            <w:pPr>
-              <w:pStyle w:val="ListParagraph"/>
-              <w:ind w:left="0"/>
-              <w:rPr>
-                <w:lang w:val="en-IN"/>
-              </w:rPr>
-            </w:pPr>
-            <w:r>
-              <w:rPr>
-                <w:lang w:val="en-IN"/>
-              </w:rPr>
-              <w:t>List the files whose inode number is 1 on your system</w:t>
-            </w:r>
-          </w:p>
-        </w:tc>
-        <w:tc>
-          <w:tcPr>
-            <w:tcW w:w="3558" w:type="dxa"/>
-          </w:tcPr>
-          <w:p>
-            <w:pPr>
-              <w:pStyle w:val="ListParagraph"/>
-              <w:ind w:left="0"/>
-              <w:rPr>
-                <w:lang w:val="en-IN"/>
-              </w:rPr>
-            </w:pPr>
-            <w:r>
-              <w:rPr>
-                <w:lang w:val="en-IN"/>
+            <w:tcW w:w="6237" w:type="dxa"/>
+          </w:tcPr>
+          <w:p>
+            <w:pPr>
+              <w:pStyle w:val="ListParagraph"/>
+              <w:ind w:left="0"/>
+              <w:rPr>
+                <w:rFonts w:ascii="Consolas" w:hAnsi="Consolas"/>
+                <w:color w:val="202124"/>
+                <w:sz w:val="18"/>
+                <w:szCs w:val="18"/>
+                <w:shd w:val="clear" w:color="auto" w:fill="FFFFFF"/>
+              </w:rPr>
+            </w:pPr>
+            <w:r>
+              <w:rPr>
+                <w:rFonts w:ascii="Consolas" w:hAnsi="Consolas"/>
+                <w:color w:val="202124"/>
+                <w:sz w:val="18"/>
+                <w:szCs w:val="18"/>
+                <w:shd w:val="clear" w:color="auto" w:fill="FFFFFF"/>
+              </w:rPr>
+              <w:t xml:space="preserve">List the files whose </w:t>
+            </w:r>
+            <w:proofErr w:type="spellStart"/>
+            <w:r>
+              <w:rPr>
+                <w:rFonts w:ascii="Consolas" w:hAnsi="Consolas"/>
+                <w:color w:val="202124"/>
+                <w:sz w:val="18"/>
+                <w:szCs w:val="18"/>
+                <w:shd w:val="clear" w:color="auto" w:fill="FFFFFF"/>
+              </w:rPr>
+              <w:t>inode</w:t>
+            </w:r>
+            <w:proofErr w:type="spellEnd"/>
+            <w:r>
+              <w:rPr>
+                <w:rFonts w:ascii="Consolas" w:hAnsi="Consolas"/>
+                <w:color w:val="202124"/>
+                <w:sz w:val="18"/>
+                <w:szCs w:val="18"/>
+                <w:shd w:val="clear" w:color="auto" w:fill="FFFFFF"/>
+              </w:rPr>
+              <w:t xml:space="preserve"> number is 1 on your system</w:t>
+            </w:r>
+          </w:p>
+        </w:tc>
+        <w:tc>
+          <w:tcPr>
+            <w:tcW w:w="1418" w:type="dxa"/>
+          </w:tcPr>
+          <w:p>
+            <w:pPr>
+              <w:pStyle w:val="ListParagraph"/>
+              <w:ind w:left="0"/>
+              <w:rPr>
+                <w:rFonts w:ascii="Consolas" w:hAnsi="Consolas"/>
+                <w:color w:val="202124"/>
+                <w:sz w:val="18"/>
+                <w:szCs w:val="18"/>
+                <w:shd w:val="clear" w:color="auto" w:fill="FFFFFF"/>
+              </w:rPr>
+            </w:pPr>
+            <w:r>
+              <w:rPr>
+                <w:rFonts w:ascii="Consolas" w:hAnsi="Consolas"/>
+                <w:color w:val="202124"/>
+                <w:sz w:val="18"/>
+                <w:szCs w:val="18"/>
+                <w:shd w:val="clear" w:color="auto" w:fill="FFFFFF"/>
               </w:rPr>
               <w:t>Files and Directories</w:t>
             </w:r>
@@ -2981,15 +3532,16 @@
             </w:rPr>
             <w:id w:val="982431886"/>
             <w14:checkbox>
-              <w14:checked w14:val="0"/>
+              <w14:checked w14:val="1"/>
               <w14:checkedState w14:val="2612" w14:font="MS Gothic"/>
               <w14:uncheckedState w14:val="2610" w14:font="MS Gothic"/>
             </w14:checkbox>
           </w:sdtPr>
+          <w:sdtEndPr/>
           <w:sdtContent>
             <w:tc>
               <w:tcPr>
-                <w:tcW w:w="866" w:type="dxa"/>
+                <w:tcW w:w="793" w:type="dxa"/>
               </w:tcPr>
               <w:p>
                 <w:pPr>
@@ -3004,7 +3556,7 @@
                     <w:rFonts w:ascii="MS Gothic" w:eastAsia="MS Gothic" w:hAnsi="MS Gothic" w:hint="eastAsia"/>
                     <w:lang w:val="en-IN"/>
                   </w:rPr>
-                  <w:t>☐</w:t>
+                  <w:t>☒</w:t>
                 </w:r>
               </w:p>
             </w:tc>
@@ -3017,7 +3569,7 @@
         </w:trPr>
         <w:tc>
           <w:tcPr>
-            <w:tcW w:w="576" w:type="dxa"/>
+            <w:tcW w:w="551" w:type="dxa"/>
           </w:tcPr>
           <w:p>
             <w:pPr>
@@ -3037,19 +3589,27 @@
         </w:tc>
         <w:tc>
           <w:tcPr>
-            <w:tcW w:w="3999" w:type="dxa"/>
-          </w:tcPr>
-          <w:p>
-            <w:pPr>
-              <w:pStyle w:val="ListParagraph"/>
-              <w:ind w:left="0"/>
-              <w:rPr>
-                <w:lang w:val="en-IN"/>
-              </w:rPr>
-            </w:pPr>
-            <w:r>
-              <w:rPr>
-                <w:lang w:val="en-IN"/>
+            <w:tcW w:w="6237" w:type="dxa"/>
+          </w:tcPr>
+          <w:p>
+            <w:pPr>
+              <w:pStyle w:val="ListParagraph"/>
+              <w:ind w:left="0"/>
+              <w:rPr>
+                <w:rFonts w:ascii="Consolas" w:hAnsi="Consolas"/>
+                <w:color w:val="202124"/>
+                <w:sz w:val="18"/>
+                <w:szCs w:val="18"/>
+                <w:shd w:val="clear" w:color="auto" w:fill="FFFFFF"/>
+              </w:rPr>
+            </w:pPr>
+            <w:r>
+              <w:rPr>
+                <w:rFonts w:ascii="Consolas" w:hAnsi="Consolas"/>
+                <w:color w:val="202124"/>
+                <w:sz w:val="18"/>
+                <w:szCs w:val="18"/>
+                <w:shd w:val="clear" w:color="auto" w:fill="FFFFFF"/>
               </w:rPr>
               <w:t>List the files other than regular files and directories in /bin directory.</w:t>
             </w:r>
@@ -3057,19 +3617,27 @@
         </w:tc>
         <w:tc>
           <w:tcPr>
-            <w:tcW w:w="3558" w:type="dxa"/>
-          </w:tcPr>
-          <w:p>
-            <w:pPr>
-              <w:pStyle w:val="ListParagraph"/>
-              <w:ind w:left="0"/>
-              <w:rPr>
-                <w:lang w:val="en-IN"/>
-              </w:rPr>
-            </w:pPr>
-            <w:r>
-              <w:rPr>
-                <w:lang w:val="en-IN"/>
+            <w:tcW w:w="1418" w:type="dxa"/>
+          </w:tcPr>
+          <w:p>
+            <w:pPr>
+              <w:pStyle w:val="ListParagraph"/>
+              <w:ind w:left="0"/>
+              <w:rPr>
+                <w:rFonts w:ascii="Consolas" w:hAnsi="Consolas"/>
+                <w:color w:val="202124"/>
+                <w:sz w:val="18"/>
+                <w:szCs w:val="18"/>
+                <w:shd w:val="clear" w:color="auto" w:fill="FFFFFF"/>
+              </w:rPr>
+            </w:pPr>
+            <w:r>
+              <w:rPr>
+                <w:rFonts w:ascii="Consolas" w:hAnsi="Consolas"/>
+                <w:color w:val="202124"/>
+                <w:sz w:val="18"/>
+                <w:szCs w:val="18"/>
+                <w:shd w:val="clear" w:color="auto" w:fill="FFFFFF"/>
               </w:rPr>
               <w:t>Files and Directories</w:t>
             </w:r>
@@ -3082,15 +3650,16 @@
             </w:rPr>
             <w:id w:val="-1635627487"/>
             <w14:checkbox>
-              <w14:checked w14:val="0"/>
+              <w14:checked w14:val="1"/>
               <w14:checkedState w14:val="2612" w14:font="MS Gothic"/>
               <w14:uncheckedState w14:val="2610" w14:font="MS Gothic"/>
             </w14:checkbox>
           </w:sdtPr>
+          <w:sdtEndPr/>
           <w:sdtContent>
             <w:tc>
               <w:tcPr>
-                <w:tcW w:w="866" w:type="dxa"/>
+                <w:tcW w:w="793" w:type="dxa"/>
               </w:tcPr>
               <w:p>
                 <w:pPr>
@@ -3105,7 +3674,7 @@
                     <w:rFonts w:ascii="MS Gothic" w:eastAsia="MS Gothic" w:hAnsi="MS Gothic" w:hint="eastAsia"/>
                     <w:lang w:val="en-IN"/>
                   </w:rPr>
-                  <w:t>☐</w:t>
+                  <w:t>☒</w:t>
                 </w:r>
               </w:p>
             </w:tc>
@@ -3118,7 +3687,7 @@
         </w:trPr>
         <w:tc>
           <w:tcPr>
-            <w:tcW w:w="576" w:type="dxa"/>
+            <w:tcW w:w="551" w:type="dxa"/>
           </w:tcPr>
           <w:p>
             <w:pPr>
@@ -3138,19 +3707,27 @@
         </w:tc>
         <w:tc>
           <w:tcPr>
-            <w:tcW w:w="3999" w:type="dxa"/>
-          </w:tcPr>
-          <w:p>
-            <w:pPr>
-              <w:pStyle w:val="ListParagraph"/>
-              <w:ind w:left="0"/>
-              <w:rPr>
-                <w:lang w:val="en-IN"/>
-              </w:rPr>
-            </w:pPr>
-            <w:r>
-              <w:rPr>
-                <w:lang w:val="en-IN"/>
+            <w:tcW w:w="6237" w:type="dxa"/>
+          </w:tcPr>
+          <w:p>
+            <w:pPr>
+              <w:pStyle w:val="ListParagraph"/>
+              <w:ind w:left="0"/>
+              <w:rPr>
+                <w:rFonts w:ascii="Consolas" w:hAnsi="Consolas"/>
+                <w:color w:val="202124"/>
+                <w:sz w:val="18"/>
+                <w:szCs w:val="18"/>
+                <w:shd w:val="clear" w:color="auto" w:fill="FFFFFF"/>
+              </w:rPr>
+            </w:pPr>
+            <w:r>
+              <w:rPr>
+                <w:rFonts w:ascii="Consolas" w:hAnsi="Consolas"/>
+                <w:color w:val="202124"/>
+                <w:sz w:val="18"/>
+                <w:szCs w:val="18"/>
+                <w:shd w:val="clear" w:color="auto" w:fill="FFFFFF"/>
               </w:rPr>
               <w:t>Run commands to do the following operations</w:t>
             </w:r>
@@ -3158,19 +3735,27 @@
         </w:tc>
         <w:tc>
           <w:tcPr>
-            <w:tcW w:w="3558" w:type="dxa"/>
-          </w:tcPr>
-          <w:p>
-            <w:pPr>
-              <w:pStyle w:val="ListParagraph"/>
-              <w:ind w:left="0"/>
-              <w:rPr>
-                <w:lang w:val="en-IN"/>
-              </w:rPr>
-            </w:pPr>
-            <w:r>
-              <w:rPr>
-                <w:lang w:val="en-IN"/>
+            <w:tcW w:w="1418" w:type="dxa"/>
+          </w:tcPr>
+          <w:p>
+            <w:pPr>
+              <w:pStyle w:val="ListParagraph"/>
+              <w:ind w:left="0"/>
+              <w:rPr>
+                <w:rFonts w:ascii="Consolas" w:hAnsi="Consolas"/>
+                <w:color w:val="202124"/>
+                <w:sz w:val="18"/>
+                <w:szCs w:val="18"/>
+                <w:shd w:val="clear" w:color="auto" w:fill="FFFFFF"/>
+              </w:rPr>
+            </w:pPr>
+            <w:r>
+              <w:rPr>
+                <w:rFonts w:ascii="Consolas" w:hAnsi="Consolas"/>
+                <w:color w:val="202124"/>
+                <w:sz w:val="18"/>
+                <w:szCs w:val="18"/>
+                <w:shd w:val="clear" w:color="auto" w:fill="FFFFFF"/>
               </w:rPr>
               <w:t>Files and Directories</w:t>
             </w:r>
@@ -3183,15 +3768,16 @@
             </w:rPr>
             <w:id w:val="1621886252"/>
             <w14:checkbox>
-              <w14:checked w14:val="0"/>
+              <w14:checked w14:val="1"/>
               <w14:checkedState w14:val="2612" w14:font="MS Gothic"/>
               <w14:uncheckedState w14:val="2610" w14:font="MS Gothic"/>
             </w14:checkbox>
           </w:sdtPr>
+          <w:sdtEndPr/>
           <w:sdtContent>
             <w:tc>
               <w:tcPr>
-                <w:tcW w:w="866" w:type="dxa"/>
+                <w:tcW w:w="793" w:type="dxa"/>
               </w:tcPr>
               <w:p>
                 <w:pPr>
@@ -3206,7 +3792,7 @@
                     <w:rFonts w:ascii="MS Gothic" w:eastAsia="MS Gothic" w:hAnsi="MS Gothic" w:hint="eastAsia"/>
                     <w:lang w:val="en-IN"/>
                   </w:rPr>
-                  <w:t>☐</w:t>
+                  <w:t>☒</w:t>
                 </w:r>
               </w:p>
             </w:tc>
@@ -3219,7 +3805,7 @@
         </w:trPr>
         <w:tc>
           <w:tcPr>
-            <w:tcW w:w="576" w:type="dxa"/>
+            <w:tcW w:w="551" w:type="dxa"/>
           </w:tcPr>
           <w:p>
             <w:pPr>
@@ -3239,19 +3825,27 @@
         </w:tc>
         <w:tc>
           <w:tcPr>
-            <w:tcW w:w="3999" w:type="dxa"/>
-          </w:tcPr>
-          <w:p>
-            <w:pPr>
-              <w:pStyle w:val="ListParagraph"/>
-              <w:ind w:left="0"/>
-              <w:rPr>
-                <w:lang w:val="en-IN"/>
-              </w:rPr>
-            </w:pPr>
-            <w:r>
-              <w:rPr>
-                <w:lang w:val="en-IN"/>
+            <w:tcW w:w="6237" w:type="dxa"/>
+          </w:tcPr>
+          <w:p>
+            <w:pPr>
+              <w:pStyle w:val="ListParagraph"/>
+              <w:ind w:left="0"/>
+              <w:rPr>
+                <w:rFonts w:ascii="Consolas" w:hAnsi="Consolas"/>
+                <w:color w:val="202124"/>
+                <w:sz w:val="18"/>
+                <w:szCs w:val="18"/>
+                <w:shd w:val="clear" w:color="auto" w:fill="FFFFFF"/>
+              </w:rPr>
+            </w:pPr>
+            <w:r>
+              <w:rPr>
+                <w:rFonts w:ascii="Consolas" w:hAnsi="Consolas"/>
+                <w:color w:val="202124"/>
+                <w:sz w:val="18"/>
+                <w:szCs w:val="18"/>
+                <w:shd w:val="clear" w:color="auto" w:fill="FFFFFF"/>
               </w:rPr>
               <w:t>List files in ascending order of their creation time.</w:t>
             </w:r>
@@ -3259,19 +3853,27 @@
         </w:tc>
         <w:tc>
           <w:tcPr>
-            <w:tcW w:w="3558" w:type="dxa"/>
-          </w:tcPr>
-          <w:p>
-            <w:pPr>
-              <w:pStyle w:val="ListParagraph"/>
-              <w:ind w:left="0"/>
-              <w:rPr>
-                <w:lang w:val="en-IN"/>
-              </w:rPr>
-            </w:pPr>
-            <w:r>
-              <w:rPr>
-                <w:lang w:val="en-IN"/>
+            <w:tcW w:w="1418" w:type="dxa"/>
+          </w:tcPr>
+          <w:p>
+            <w:pPr>
+              <w:pStyle w:val="ListParagraph"/>
+              <w:ind w:left="0"/>
+              <w:rPr>
+                <w:rFonts w:ascii="Consolas" w:hAnsi="Consolas"/>
+                <w:color w:val="202124"/>
+                <w:sz w:val="18"/>
+                <w:szCs w:val="18"/>
+                <w:shd w:val="clear" w:color="auto" w:fill="FFFFFF"/>
+              </w:rPr>
+            </w:pPr>
+            <w:r>
+              <w:rPr>
+                <w:rFonts w:ascii="Consolas" w:hAnsi="Consolas"/>
+                <w:color w:val="202124"/>
+                <w:sz w:val="18"/>
+                <w:szCs w:val="18"/>
+                <w:shd w:val="clear" w:color="auto" w:fill="FFFFFF"/>
               </w:rPr>
               <w:t>Files and Directories</w:t>
             </w:r>
@@ -3284,15 +3886,16 @@
             </w:rPr>
             <w:id w:val="964701609"/>
             <w14:checkbox>
-              <w14:checked w14:val="0"/>
+              <w14:checked w14:val="1"/>
               <w14:checkedState w14:val="2612" w14:font="MS Gothic"/>
               <w14:uncheckedState w14:val="2610" w14:font="MS Gothic"/>
             </w14:checkbox>
           </w:sdtPr>
+          <w:sdtEndPr/>
           <w:sdtContent>
             <w:tc>
               <w:tcPr>
-                <w:tcW w:w="866" w:type="dxa"/>
+                <w:tcW w:w="793" w:type="dxa"/>
               </w:tcPr>
               <w:p>
                 <w:pPr>
@@ -3307,7 +3910,7 @@
                     <w:rFonts w:ascii="MS Gothic" w:eastAsia="MS Gothic" w:hAnsi="MS Gothic" w:hint="eastAsia"/>
                     <w:lang w:val="en-IN"/>
                   </w:rPr>
-                  <w:t>☐</w:t>
+                  <w:t>☒</w:t>
                 </w:r>
               </w:p>
             </w:tc>
@@ -3320,7 +3923,7 @@
         </w:trPr>
         <w:tc>
           <w:tcPr>
-            <w:tcW w:w="576" w:type="dxa"/>
+            <w:tcW w:w="551" w:type="dxa"/>
           </w:tcPr>
           <w:p>
             <w:pPr>
@@ -3340,19 +3943,27 @@
         </w:tc>
         <w:tc>
           <w:tcPr>
-            <w:tcW w:w="3999" w:type="dxa"/>
-          </w:tcPr>
-          <w:p>
-            <w:pPr>
-              <w:pStyle w:val="ListParagraph"/>
-              <w:ind w:left="0"/>
-              <w:rPr>
-                <w:lang w:val="en-IN"/>
-              </w:rPr>
-            </w:pPr>
-            <w:r>
-              <w:rPr>
-                <w:lang w:val="en-IN"/>
+            <w:tcW w:w="6237" w:type="dxa"/>
+          </w:tcPr>
+          <w:p>
+            <w:pPr>
+              <w:pStyle w:val="ListParagraph"/>
+              <w:ind w:left="0"/>
+              <w:rPr>
+                <w:rFonts w:ascii="Consolas" w:hAnsi="Consolas"/>
+                <w:color w:val="202124"/>
+                <w:sz w:val="18"/>
+                <w:szCs w:val="18"/>
+                <w:shd w:val="clear" w:color="auto" w:fill="FFFFFF"/>
+              </w:rPr>
+            </w:pPr>
+            <w:r>
+              <w:rPr>
+                <w:rFonts w:ascii="Consolas" w:hAnsi="Consolas"/>
+                <w:color w:val="202124"/>
+                <w:sz w:val="18"/>
+                <w:szCs w:val="18"/>
+                <w:shd w:val="clear" w:color="auto" w:fill="FFFFFF"/>
               </w:rPr>
               <w:t>List files in descending order of their creation time.</w:t>
             </w:r>
@@ -3360,19 +3971,27 @@
         </w:tc>
         <w:tc>
           <w:tcPr>
-            <w:tcW w:w="3558" w:type="dxa"/>
-          </w:tcPr>
-          <w:p>
-            <w:pPr>
-              <w:pStyle w:val="ListParagraph"/>
-              <w:ind w:left="0"/>
-              <w:rPr>
-                <w:lang w:val="en-IN"/>
-              </w:rPr>
-            </w:pPr>
-            <w:r>
-              <w:rPr>
-                <w:lang w:val="en-IN"/>
+            <w:tcW w:w="1418" w:type="dxa"/>
+          </w:tcPr>
+          <w:p>
+            <w:pPr>
+              <w:pStyle w:val="ListParagraph"/>
+              <w:ind w:left="0"/>
+              <w:rPr>
+                <w:rFonts w:ascii="Consolas" w:hAnsi="Consolas"/>
+                <w:color w:val="202124"/>
+                <w:sz w:val="18"/>
+                <w:szCs w:val="18"/>
+                <w:shd w:val="clear" w:color="auto" w:fill="FFFFFF"/>
+              </w:rPr>
+            </w:pPr>
+            <w:r>
+              <w:rPr>
+                <w:rFonts w:ascii="Consolas" w:hAnsi="Consolas"/>
+                <w:color w:val="202124"/>
+                <w:sz w:val="18"/>
+                <w:szCs w:val="18"/>
+                <w:shd w:val="clear" w:color="auto" w:fill="FFFFFF"/>
               </w:rPr>
               <w:t>Files and Directories</w:t>
             </w:r>
@@ -3385,15 +4004,16 @@
             </w:rPr>
             <w:id w:val="-924563300"/>
             <w14:checkbox>
-              <w14:checked w14:val="0"/>
+              <w14:checked w14:val="1"/>
               <w14:checkedState w14:val="2612" w14:font="MS Gothic"/>
               <w14:uncheckedState w14:val="2610" w14:font="MS Gothic"/>
             </w14:checkbox>
           </w:sdtPr>
+          <w:sdtEndPr/>
           <w:sdtContent>
             <w:tc>
               <w:tcPr>
-                <w:tcW w:w="866" w:type="dxa"/>
+                <w:tcW w:w="793" w:type="dxa"/>
               </w:tcPr>
               <w:p>
                 <w:pPr>
@@ -3408,7 +4028,7 @@
                     <w:rFonts w:ascii="MS Gothic" w:eastAsia="MS Gothic" w:hAnsi="MS Gothic" w:hint="eastAsia"/>
                     <w:lang w:val="en-IN"/>
                   </w:rPr>
-                  <w:t>☐</w:t>
+                  <w:t>☒</w:t>
                 </w:r>
               </w:p>
             </w:tc>
@@ -3421,39 +4041,48 @@
         </w:trPr>
         <w:tc>
           <w:tcPr>
-            <w:tcW w:w="576" w:type="dxa"/>
-          </w:tcPr>
-          <w:p>
-            <w:pPr>
-              <w:pStyle w:val="ListParagraph"/>
-              <w:ind w:left="0"/>
-              <w:rPr>
-                <w:lang w:val="en-IN"/>
-              </w:rPr>
-            </w:pPr>
-            <w:r>
-              <w:rPr>
-                <w:lang w:val="en-IN"/>
-              </w:rPr>
+            <w:tcW w:w="551" w:type="dxa"/>
+          </w:tcPr>
+          <w:p>
+            <w:pPr>
+              <w:pStyle w:val="ListParagraph"/>
+              <w:ind w:left="0"/>
+              <w:rPr>
+                <w:lang w:val="en-IN"/>
+              </w:rPr>
+            </w:pPr>
+            <w:r>
+              <w:rPr>
+                <w:lang w:val="en-IN"/>
+              </w:rPr>
+              <w:lastRenderedPageBreak/>
               <w:t>17</w:t>
             </w:r>
           </w:p>
         </w:tc>
         <w:tc>
           <w:tcPr>
-            <w:tcW w:w="3999" w:type="dxa"/>
-          </w:tcPr>
-          <w:p>
-            <w:pPr>
-              <w:pStyle w:val="ListParagraph"/>
-              <w:ind w:left="0"/>
-              <w:rPr>
-                <w:lang w:val="en-IN"/>
-              </w:rPr>
-            </w:pPr>
-            <w:r>
-              <w:rPr>
-                <w:lang w:val="en-IN"/>
+            <w:tcW w:w="6237" w:type="dxa"/>
+          </w:tcPr>
+          <w:p>
+            <w:pPr>
+              <w:pStyle w:val="ListParagraph"/>
+              <w:ind w:left="0"/>
+              <w:rPr>
+                <w:rFonts w:ascii="Consolas" w:hAnsi="Consolas"/>
+                <w:color w:val="202124"/>
+                <w:sz w:val="18"/>
+                <w:szCs w:val="18"/>
+                <w:shd w:val="clear" w:color="auto" w:fill="FFFFFF"/>
+              </w:rPr>
+            </w:pPr>
+            <w:r>
+              <w:rPr>
+                <w:rFonts w:ascii="Consolas" w:hAnsi="Consolas"/>
+                <w:color w:val="202124"/>
+                <w:sz w:val="18"/>
+                <w:szCs w:val="18"/>
+                <w:shd w:val="clear" w:color="auto" w:fill="FFFFFF"/>
               </w:rPr>
               <w:t>List only the directories in the root directory.</w:t>
             </w:r>
@@ -3461,19 +4090,27 @@
         </w:tc>
         <w:tc>
           <w:tcPr>
-            <w:tcW w:w="3558" w:type="dxa"/>
-          </w:tcPr>
-          <w:p>
-            <w:pPr>
-              <w:pStyle w:val="ListParagraph"/>
-              <w:ind w:left="0"/>
-              <w:rPr>
-                <w:lang w:val="en-IN"/>
-              </w:rPr>
-            </w:pPr>
-            <w:r>
-              <w:rPr>
-                <w:lang w:val="en-IN"/>
+            <w:tcW w:w="1418" w:type="dxa"/>
+          </w:tcPr>
+          <w:p>
+            <w:pPr>
+              <w:pStyle w:val="ListParagraph"/>
+              <w:ind w:left="0"/>
+              <w:rPr>
+                <w:rFonts w:ascii="Consolas" w:hAnsi="Consolas"/>
+                <w:color w:val="202124"/>
+                <w:sz w:val="18"/>
+                <w:szCs w:val="18"/>
+                <w:shd w:val="clear" w:color="auto" w:fill="FFFFFF"/>
+              </w:rPr>
+            </w:pPr>
+            <w:r>
+              <w:rPr>
+                <w:rFonts w:ascii="Consolas" w:hAnsi="Consolas"/>
+                <w:color w:val="202124"/>
+                <w:sz w:val="18"/>
+                <w:szCs w:val="18"/>
+                <w:shd w:val="clear" w:color="auto" w:fill="FFFFFF"/>
               </w:rPr>
               <w:t>Files and Directories</w:t>
             </w:r>
@@ -3486,15 +4123,16 @@
             </w:rPr>
             <w:id w:val="-1990847149"/>
             <w14:checkbox>
-              <w14:checked w14:val="0"/>
+              <w14:checked w14:val="1"/>
               <w14:checkedState w14:val="2612" w14:font="MS Gothic"/>
               <w14:uncheckedState w14:val="2610" w14:font="MS Gothic"/>
             </w14:checkbox>
           </w:sdtPr>
+          <w:sdtEndPr/>
           <w:sdtContent>
             <w:tc>
               <w:tcPr>
-                <w:tcW w:w="866" w:type="dxa"/>
+                <w:tcW w:w="793" w:type="dxa"/>
               </w:tcPr>
               <w:p>
                 <w:pPr>
@@ -3509,7 +4147,7 @@
                     <w:rFonts w:ascii="MS Gothic" w:eastAsia="MS Gothic" w:hAnsi="MS Gothic" w:hint="eastAsia"/>
                     <w:lang w:val="en-IN"/>
                   </w:rPr>
-                  <w:t>☐</w:t>
+                  <w:t>☒</w:t>
                 </w:r>
               </w:p>
             </w:tc>
@@ -3522,7 +4160,7 @@
         </w:trPr>
         <w:tc>
           <w:tcPr>
-            <w:tcW w:w="576" w:type="dxa"/>
+            <w:tcW w:w="551" w:type="dxa"/>
           </w:tcPr>
           <w:p>
             <w:pPr>
@@ -3542,19 +4180,27 @@
         </w:tc>
         <w:tc>
           <w:tcPr>
-            <w:tcW w:w="3999" w:type="dxa"/>
-          </w:tcPr>
-          <w:p>
-            <w:pPr>
-              <w:pStyle w:val="ListParagraph"/>
-              <w:ind w:left="0"/>
-              <w:rPr>
-                <w:lang w:val="en-IN"/>
-              </w:rPr>
-            </w:pPr>
-            <w:r>
-              <w:rPr>
-                <w:lang w:val="en-IN"/>
+            <w:tcW w:w="6237" w:type="dxa"/>
+          </w:tcPr>
+          <w:p>
+            <w:pPr>
+              <w:pStyle w:val="ListParagraph"/>
+              <w:ind w:left="0"/>
+              <w:rPr>
+                <w:rFonts w:ascii="Consolas" w:hAnsi="Consolas"/>
+                <w:color w:val="202124"/>
+                <w:sz w:val="18"/>
+                <w:szCs w:val="18"/>
+                <w:shd w:val="clear" w:color="auto" w:fill="FFFFFF"/>
+              </w:rPr>
+            </w:pPr>
+            <w:r>
+              <w:rPr>
+                <w:rFonts w:ascii="Consolas" w:hAnsi="Consolas"/>
+                <w:color w:val="202124"/>
+                <w:sz w:val="18"/>
+                <w:szCs w:val="18"/>
+                <w:shd w:val="clear" w:color="auto" w:fill="FFFFFF"/>
               </w:rPr>
               <w:t>List hidden files in the root directory.</w:t>
             </w:r>
@@ -3562,19 +4208,27 @@
         </w:tc>
         <w:tc>
           <w:tcPr>
-            <w:tcW w:w="3558" w:type="dxa"/>
-          </w:tcPr>
-          <w:p>
-            <w:pPr>
-              <w:pStyle w:val="ListParagraph"/>
-              <w:ind w:left="0"/>
-              <w:rPr>
-                <w:lang w:val="en-IN"/>
-              </w:rPr>
-            </w:pPr>
-            <w:r>
-              <w:rPr>
-                <w:lang w:val="en-IN"/>
+            <w:tcW w:w="1418" w:type="dxa"/>
+          </w:tcPr>
+          <w:p>
+            <w:pPr>
+              <w:pStyle w:val="ListParagraph"/>
+              <w:ind w:left="0"/>
+              <w:rPr>
+                <w:rFonts w:ascii="Consolas" w:hAnsi="Consolas"/>
+                <w:color w:val="202124"/>
+                <w:sz w:val="18"/>
+                <w:szCs w:val="18"/>
+                <w:shd w:val="clear" w:color="auto" w:fill="FFFFFF"/>
+              </w:rPr>
+            </w:pPr>
+            <w:r>
+              <w:rPr>
+                <w:rFonts w:ascii="Consolas" w:hAnsi="Consolas"/>
+                <w:color w:val="202124"/>
+                <w:sz w:val="18"/>
+                <w:szCs w:val="18"/>
+                <w:shd w:val="clear" w:color="auto" w:fill="FFFFFF"/>
               </w:rPr>
               <w:t>Files and Directories</w:t>
             </w:r>
@@ -3587,15 +4241,16 @@
             </w:rPr>
             <w:id w:val="-1389951335"/>
             <w14:checkbox>
-              <w14:checked w14:val="0"/>
+              <w14:checked w14:val="1"/>
               <w14:checkedState w14:val="2612" w14:font="MS Gothic"/>
               <w14:uncheckedState w14:val="2610" w14:font="MS Gothic"/>
             </w14:checkbox>
           </w:sdtPr>
+          <w:sdtEndPr/>
           <w:sdtContent>
             <w:tc>
               <w:tcPr>
-                <w:tcW w:w="866" w:type="dxa"/>
+                <w:tcW w:w="793" w:type="dxa"/>
               </w:tcPr>
               <w:p>
                 <w:pPr>
@@ -3610,7 +4265,7 @@
                     <w:rFonts w:ascii="MS Gothic" w:eastAsia="MS Gothic" w:hAnsi="MS Gothic" w:hint="eastAsia"/>
                     <w:lang w:val="en-IN"/>
                   </w:rPr>
-                  <w:t>☐</w:t>
+                  <w:t>☒</w:t>
                 </w:r>
               </w:p>
             </w:tc>
@@ -3623,7 +4278,7 @@
         </w:trPr>
         <w:tc>
           <w:tcPr>
-            <w:tcW w:w="576" w:type="dxa"/>
+            <w:tcW w:w="551" w:type="dxa"/>
           </w:tcPr>
           <w:p>
             <w:pPr>
@@ -3643,19 +4298,27 @@
         </w:tc>
         <w:tc>
           <w:tcPr>
-            <w:tcW w:w="3999" w:type="dxa"/>
-          </w:tcPr>
-          <w:p>
-            <w:pPr>
-              <w:pStyle w:val="ListParagraph"/>
-              <w:ind w:left="0"/>
-              <w:rPr>
-                <w:lang w:val="en-IN"/>
-              </w:rPr>
-            </w:pPr>
-            <w:r>
-              <w:rPr>
-                <w:lang w:val="en-IN"/>
+            <w:tcW w:w="6237" w:type="dxa"/>
+          </w:tcPr>
+          <w:p>
+            <w:pPr>
+              <w:pStyle w:val="ListParagraph"/>
+              <w:ind w:left="0"/>
+              <w:rPr>
+                <w:rFonts w:ascii="Consolas" w:hAnsi="Consolas"/>
+                <w:color w:val="202124"/>
+                <w:sz w:val="18"/>
+                <w:szCs w:val="18"/>
+                <w:shd w:val="clear" w:color="auto" w:fill="FFFFFF"/>
+              </w:rPr>
+            </w:pPr>
+            <w:r>
+              <w:rPr>
+                <w:rFonts w:ascii="Consolas" w:hAnsi="Consolas"/>
+                <w:color w:val="202124"/>
+                <w:sz w:val="18"/>
+                <w:szCs w:val="18"/>
+                <w:shd w:val="clear" w:color="auto" w:fill="FFFFFF"/>
               </w:rPr>
               <w:t>When a directory is created it has two links.</w:t>
             </w:r>
@@ -3663,19 +4326,27 @@
         </w:tc>
         <w:tc>
           <w:tcPr>
-            <w:tcW w:w="3558" w:type="dxa"/>
-          </w:tcPr>
-          <w:p>
-            <w:pPr>
-              <w:pStyle w:val="ListParagraph"/>
-              <w:ind w:left="0"/>
-              <w:rPr>
-                <w:lang w:val="en-IN"/>
-              </w:rPr>
-            </w:pPr>
-            <w:r>
-              <w:rPr>
-                <w:lang w:val="en-IN"/>
+            <w:tcW w:w="1418" w:type="dxa"/>
+          </w:tcPr>
+          <w:p>
+            <w:pPr>
+              <w:pStyle w:val="ListParagraph"/>
+              <w:ind w:left="0"/>
+              <w:rPr>
+                <w:rFonts w:ascii="Consolas" w:hAnsi="Consolas"/>
+                <w:color w:val="202124"/>
+                <w:sz w:val="18"/>
+                <w:szCs w:val="18"/>
+                <w:shd w:val="clear" w:color="auto" w:fill="FFFFFF"/>
+              </w:rPr>
+            </w:pPr>
+            <w:r>
+              <w:rPr>
+                <w:rFonts w:ascii="Consolas" w:hAnsi="Consolas"/>
+                <w:color w:val="202124"/>
+                <w:sz w:val="18"/>
+                <w:szCs w:val="18"/>
+                <w:shd w:val="clear" w:color="auto" w:fill="FFFFFF"/>
               </w:rPr>
               <w:t>Files and Directories</w:t>
             </w:r>
@@ -3688,15 +4359,16 @@
             </w:rPr>
             <w:id w:val="862560088"/>
             <w14:checkbox>
-              <w14:checked w14:val="0"/>
+              <w14:checked w14:val="1"/>
               <w14:checkedState w14:val="2612" w14:font="MS Gothic"/>
               <w14:uncheckedState w14:val="2610" w14:font="MS Gothic"/>
             </w14:checkbox>
           </w:sdtPr>
+          <w:sdtEndPr/>
           <w:sdtContent>
             <w:tc>
               <w:tcPr>
-                <w:tcW w:w="866" w:type="dxa"/>
+                <w:tcW w:w="793" w:type="dxa"/>
               </w:tcPr>
               <w:p>
                 <w:pPr>
@@ -3711,7 +4383,7 @@
                     <w:rFonts w:ascii="MS Gothic" w:eastAsia="MS Gothic" w:hAnsi="MS Gothic" w:hint="eastAsia"/>
                     <w:lang w:val="en-IN"/>
                   </w:rPr>
-                  <w:t>☐</w:t>
+                  <w:t>☒</w:t>
                 </w:r>
               </w:p>
             </w:tc>
@@ -3724,7 +4396,7 @@
         </w:trPr>
         <w:tc>
           <w:tcPr>
-            <w:tcW w:w="576" w:type="dxa"/>
+            <w:tcW w:w="551" w:type="dxa"/>
           </w:tcPr>
           <w:p>
             <w:pPr>
@@ -3744,19 +4416,27 @@
         </w:tc>
         <w:tc>
           <w:tcPr>
-            <w:tcW w:w="3999" w:type="dxa"/>
-          </w:tcPr>
-          <w:p>
-            <w:pPr>
-              <w:pStyle w:val="ListParagraph"/>
-              <w:ind w:left="0"/>
-              <w:rPr>
-                <w:lang w:val="en-IN"/>
-              </w:rPr>
-            </w:pPr>
-            <w:r>
-              <w:rPr>
-                <w:lang w:val="en-IN"/>
+            <w:tcW w:w="6237" w:type="dxa"/>
+          </w:tcPr>
+          <w:p>
+            <w:pPr>
+              <w:pStyle w:val="ListParagraph"/>
+              <w:ind w:left="0"/>
+              <w:rPr>
+                <w:rFonts w:ascii="Consolas" w:hAnsi="Consolas"/>
+                <w:color w:val="202124"/>
+                <w:sz w:val="18"/>
+                <w:szCs w:val="18"/>
+                <w:shd w:val="clear" w:color="auto" w:fill="FFFFFF"/>
+              </w:rPr>
+            </w:pPr>
+            <w:r>
+              <w:rPr>
+                <w:rFonts w:ascii="Consolas" w:hAnsi="Consolas"/>
+                <w:color w:val="202124"/>
+                <w:sz w:val="18"/>
+                <w:szCs w:val="18"/>
+                <w:shd w:val="clear" w:color="auto" w:fill="FFFFFF"/>
               </w:rPr>
               <w:t>Identify which are the files represented by the two links?</w:t>
             </w:r>
@@ -3764,19 +4444,27 @@
         </w:tc>
         <w:tc>
           <w:tcPr>
-            <w:tcW w:w="3558" w:type="dxa"/>
-          </w:tcPr>
-          <w:p>
-            <w:pPr>
-              <w:pStyle w:val="ListParagraph"/>
-              <w:ind w:left="0"/>
-              <w:rPr>
-                <w:lang w:val="en-IN"/>
-              </w:rPr>
-            </w:pPr>
-            <w:r>
-              <w:rPr>
-                <w:lang w:val="en-IN"/>
+            <w:tcW w:w="1418" w:type="dxa"/>
+          </w:tcPr>
+          <w:p>
+            <w:pPr>
+              <w:pStyle w:val="ListParagraph"/>
+              <w:ind w:left="0"/>
+              <w:rPr>
+                <w:rFonts w:ascii="Consolas" w:hAnsi="Consolas"/>
+                <w:color w:val="202124"/>
+                <w:sz w:val="18"/>
+                <w:szCs w:val="18"/>
+                <w:shd w:val="clear" w:color="auto" w:fill="FFFFFF"/>
+              </w:rPr>
+            </w:pPr>
+            <w:r>
+              <w:rPr>
+                <w:rFonts w:ascii="Consolas" w:hAnsi="Consolas"/>
+                <w:color w:val="202124"/>
+                <w:sz w:val="18"/>
+                <w:szCs w:val="18"/>
+                <w:shd w:val="clear" w:color="auto" w:fill="FFFFFF"/>
               </w:rPr>
               <w:t>Files and Directories</w:t>
             </w:r>
@@ -3789,15 +4477,16 @@
             </w:rPr>
             <w:id w:val="-1088382407"/>
             <w14:checkbox>
-              <w14:checked w14:val="0"/>
+              <w14:checked w14:val="1"/>
               <w14:checkedState w14:val="2612" w14:font="MS Gothic"/>
               <w14:uncheckedState w14:val="2610" w14:font="MS Gothic"/>
             </w14:checkbox>
           </w:sdtPr>
+          <w:sdtEndPr/>
           <w:sdtContent>
             <w:tc>
               <w:tcPr>
-                <w:tcW w:w="866" w:type="dxa"/>
+                <w:tcW w:w="793" w:type="dxa"/>
               </w:tcPr>
               <w:p>
                 <w:pPr>
@@ -3812,7 +4501,7 @@
                     <w:rFonts w:ascii="MS Gothic" w:eastAsia="MS Gothic" w:hAnsi="MS Gothic" w:hint="eastAsia"/>
                     <w:lang w:val="en-IN"/>
                   </w:rPr>
-                  <w:t>☐</w:t>
+                  <w:t>☒</w:t>
                 </w:r>
               </w:p>
             </w:tc>
@@ -3825,7 +4514,7 @@
         </w:trPr>
         <w:tc>
           <w:tcPr>
-            <w:tcW w:w="576" w:type="dxa"/>
+            <w:tcW w:w="551" w:type="dxa"/>
           </w:tcPr>
           <w:p>
             <w:pPr>
@@ -3845,39 +4534,77 @@
         </w:tc>
         <w:tc>
           <w:tcPr>
-            <w:tcW w:w="3999" w:type="dxa"/>
-          </w:tcPr>
-          <w:p>
-            <w:pPr>
-              <w:pStyle w:val="ListParagraph"/>
-              <w:ind w:left="0"/>
-              <w:rPr>
-                <w:lang w:val="en-IN"/>
-              </w:rPr>
-            </w:pPr>
-            <w:r>
-              <w:rPr>
-                <w:lang w:val="en-IN"/>
-              </w:rPr>
-              <w:t>Compress files in the current directory, and then uncompress the files.</w:t>
-            </w:r>
-          </w:p>
-        </w:tc>
-        <w:tc>
-          <w:tcPr>
-            <w:tcW w:w="3558" w:type="dxa"/>
-          </w:tcPr>
-          <w:p>
-            <w:pPr>
-              <w:pStyle w:val="ListParagraph"/>
-              <w:ind w:left="0"/>
-              <w:rPr>
-                <w:lang w:val="en-IN"/>
-              </w:rPr>
-            </w:pPr>
-            <w:r>
-              <w:rPr>
-                <w:lang w:val="en-IN"/>
+            <w:tcW w:w="6237" w:type="dxa"/>
+          </w:tcPr>
+          <w:p>
+            <w:pPr>
+              <w:pStyle w:val="ListParagraph"/>
+              <w:ind w:left="0"/>
+              <w:rPr>
+                <w:rFonts w:ascii="Consolas" w:hAnsi="Consolas"/>
+                <w:color w:val="202124"/>
+                <w:sz w:val="18"/>
+                <w:szCs w:val="18"/>
+                <w:shd w:val="clear" w:color="auto" w:fill="FFFFFF"/>
+              </w:rPr>
+            </w:pPr>
+            <w:r>
+              <w:rPr>
+                <w:rFonts w:ascii="Consolas" w:hAnsi="Consolas"/>
+                <w:color w:val="202124"/>
+                <w:sz w:val="18"/>
+                <w:szCs w:val="18"/>
+                <w:shd w:val="clear" w:color="auto" w:fill="FFFFFF"/>
+              </w:rPr>
+              <w:t xml:space="preserve">Compress files in the current directory, and then </w:t>
+            </w:r>
+            <w:proofErr w:type="spellStart"/>
+            <w:r>
+              <w:rPr>
+                <w:rFonts w:ascii="Consolas" w:hAnsi="Consolas"/>
+                <w:color w:val="202124"/>
+                <w:sz w:val="18"/>
+                <w:szCs w:val="18"/>
+                <w:shd w:val="clear" w:color="auto" w:fill="FFFFFF"/>
+              </w:rPr>
+              <w:t>uncompress</w:t>
+            </w:r>
+            <w:proofErr w:type="spellEnd"/>
+            <w:r>
+              <w:rPr>
+                <w:rFonts w:ascii="Consolas" w:hAnsi="Consolas"/>
+                <w:color w:val="202124"/>
+                <w:sz w:val="18"/>
+                <w:szCs w:val="18"/>
+                <w:shd w:val="clear" w:color="auto" w:fill="FFFFFF"/>
+              </w:rPr>
+              <w:t xml:space="preserve"> the files.</w:t>
+            </w:r>
+          </w:p>
+        </w:tc>
+        <w:tc>
+          <w:tcPr>
+            <w:tcW w:w="1418" w:type="dxa"/>
+          </w:tcPr>
+          <w:p>
+            <w:pPr>
+              <w:pStyle w:val="ListParagraph"/>
+              <w:ind w:left="0"/>
+              <w:rPr>
+                <w:rFonts w:ascii="Consolas" w:hAnsi="Consolas"/>
+                <w:color w:val="202124"/>
+                <w:sz w:val="18"/>
+                <w:szCs w:val="18"/>
+                <w:shd w:val="clear" w:color="auto" w:fill="FFFFFF"/>
+              </w:rPr>
+            </w:pPr>
+            <w:r>
+              <w:rPr>
+                <w:rFonts w:ascii="Consolas" w:hAnsi="Consolas"/>
+                <w:color w:val="202124"/>
+                <w:sz w:val="18"/>
+                <w:szCs w:val="18"/>
+                <w:shd w:val="clear" w:color="auto" w:fill="FFFFFF"/>
               </w:rPr>
               <w:t>Files and Directories</w:t>
             </w:r>
@@ -3890,15 +4617,16 @@
             </w:rPr>
             <w:id w:val="1734431146"/>
             <w14:checkbox>
-              <w14:checked w14:val="0"/>
+              <w14:checked w14:val="1"/>
               <w14:checkedState w14:val="2612" w14:font="MS Gothic"/>
               <w14:uncheckedState w14:val="2610" w14:font="MS Gothic"/>
             </w14:checkbox>
           </w:sdtPr>
+          <w:sdtEndPr/>
           <w:sdtContent>
             <w:tc>
               <w:tcPr>
-                <w:tcW w:w="866" w:type="dxa"/>
+                <w:tcW w:w="793" w:type="dxa"/>
               </w:tcPr>
               <w:p>
                 <w:pPr>
@@ -3913,7 +4641,7 @@
                     <w:rFonts w:ascii="MS Gothic" w:eastAsia="MS Gothic" w:hAnsi="MS Gothic" w:hint="eastAsia"/>
                     <w:lang w:val="en-IN"/>
                   </w:rPr>
-                  <w:t>☐</w:t>
+                  <w:t>☒</w:t>
                 </w:r>
               </w:p>
             </w:tc>
@@ -3926,40 +4654,47 @@
         </w:trPr>
         <w:tc>
           <w:tcPr>
-            <w:tcW w:w="576" w:type="dxa"/>
-          </w:tcPr>
-          <w:p>
-            <w:pPr>
-              <w:pStyle w:val="ListParagraph"/>
-              <w:ind w:left="0"/>
-              <w:rPr>
-                <w:lang w:val="en-IN"/>
-              </w:rPr>
-            </w:pPr>
-            <w:r>
-              <w:rPr>
-                <w:lang w:val="en-IN"/>
-              </w:rPr>
-              <w:lastRenderedPageBreak/>
+            <w:tcW w:w="551" w:type="dxa"/>
+          </w:tcPr>
+          <w:p>
+            <w:pPr>
+              <w:pStyle w:val="ListParagraph"/>
+              <w:ind w:left="0"/>
+              <w:rPr>
+                <w:lang w:val="en-IN"/>
+              </w:rPr>
+            </w:pPr>
+            <w:r>
+              <w:rPr>
+                <w:lang w:val="en-IN"/>
+              </w:rPr>
               <w:t>22</w:t>
             </w:r>
           </w:p>
         </w:tc>
         <w:tc>
           <w:tcPr>
-            <w:tcW w:w="3999" w:type="dxa"/>
-          </w:tcPr>
-          <w:p>
-            <w:pPr>
-              <w:pStyle w:val="ListParagraph"/>
-              <w:ind w:left="0"/>
-              <w:rPr>
-                <w:lang w:val="en-IN"/>
-              </w:rPr>
-            </w:pPr>
-            <w:r>
-              <w:rPr>
-                <w:lang w:val="en-IN"/>
+            <w:tcW w:w="6237" w:type="dxa"/>
+          </w:tcPr>
+          <w:p>
+            <w:pPr>
+              <w:pStyle w:val="ListParagraph"/>
+              <w:ind w:left="0"/>
+              <w:rPr>
+                <w:rFonts w:ascii="Consolas" w:hAnsi="Consolas"/>
+                <w:color w:val="202124"/>
+                <w:sz w:val="18"/>
+                <w:szCs w:val="18"/>
+                <w:shd w:val="clear" w:color="auto" w:fill="FFFFFF"/>
+              </w:rPr>
+            </w:pPr>
+            <w:r>
+              <w:rPr>
+                <w:rFonts w:ascii="Consolas" w:hAnsi="Consolas"/>
+                <w:color w:val="202124"/>
+                <w:sz w:val="18"/>
+                <w:szCs w:val="18"/>
+                <w:shd w:val="clear" w:color="auto" w:fill="FFFFFF"/>
               </w:rPr>
               <w:t>Create a tar file for all the files whose name begin with any of the characters a to k (both inclusive)</w:t>
             </w:r>
@@ -3967,19 +4702,27 @@
         </w:tc>
         <w:tc>
           <w:tcPr>
-            <w:tcW w:w="3558" w:type="dxa"/>
-          </w:tcPr>
-          <w:p>
-            <w:pPr>
-              <w:pStyle w:val="ListParagraph"/>
-              <w:ind w:left="0"/>
-              <w:rPr>
-                <w:lang w:val="en-IN"/>
-              </w:rPr>
-            </w:pPr>
-            <w:r>
-              <w:rPr>
-                <w:lang w:val="en-IN"/>
+            <w:tcW w:w="1418" w:type="dxa"/>
+          </w:tcPr>
+          <w:p>
+            <w:pPr>
+              <w:pStyle w:val="ListParagraph"/>
+              <w:ind w:left="0"/>
+              <w:rPr>
+                <w:rFonts w:ascii="Consolas" w:hAnsi="Consolas"/>
+                <w:color w:val="202124"/>
+                <w:sz w:val="18"/>
+                <w:szCs w:val="18"/>
+                <w:shd w:val="clear" w:color="auto" w:fill="FFFFFF"/>
+              </w:rPr>
+            </w:pPr>
+            <w:r>
+              <w:rPr>
+                <w:rFonts w:ascii="Consolas" w:hAnsi="Consolas"/>
+                <w:color w:val="202124"/>
+                <w:sz w:val="18"/>
+                <w:szCs w:val="18"/>
+                <w:shd w:val="clear" w:color="auto" w:fill="FFFFFF"/>
               </w:rPr>
               <w:t>Files and Directories</w:t>
             </w:r>
@@ -3992,15 +4735,16 @@
             </w:rPr>
             <w:id w:val="591820995"/>
             <w14:checkbox>
-              <w14:checked w14:val="0"/>
+              <w14:checked w14:val="1"/>
               <w14:checkedState w14:val="2612" w14:font="MS Gothic"/>
               <w14:uncheckedState w14:val="2610" w14:font="MS Gothic"/>
             </w14:checkbox>
           </w:sdtPr>
+          <w:sdtEndPr/>
           <w:sdtContent>
             <w:tc>
               <w:tcPr>
-                <w:tcW w:w="866" w:type="dxa"/>
+                <w:tcW w:w="793" w:type="dxa"/>
               </w:tcPr>
               <w:p>
                 <w:pPr>
@@ -4015,7 +4759,7 @@
                     <w:rFonts w:ascii="MS Gothic" w:eastAsia="MS Gothic" w:hAnsi="MS Gothic" w:hint="eastAsia"/>
                     <w:lang w:val="en-IN"/>
                   </w:rPr>
-                  <w:t>☐</w:t>
+                  <w:t>☒</w:t>
                 </w:r>
               </w:p>
             </w:tc>
@@ -4028,7 +4772,7 @@
         </w:trPr>
         <w:tc>
           <w:tcPr>
-            <w:tcW w:w="576" w:type="dxa"/>
+            <w:tcW w:w="551" w:type="dxa"/>
           </w:tcPr>
           <w:p>
             <w:pPr>
@@ -4048,19 +4792,27 @@
         </w:tc>
         <w:tc>
           <w:tcPr>
-            <w:tcW w:w="3999" w:type="dxa"/>
-          </w:tcPr>
-          <w:p>
-            <w:pPr>
-              <w:pStyle w:val="ListParagraph"/>
-              <w:ind w:left="0"/>
-              <w:rPr>
-                <w:lang w:val="en-IN"/>
-              </w:rPr>
-            </w:pPr>
-            <w:r>
-              <w:rPr>
-                <w:lang w:val="en-IN"/>
+            <w:tcW w:w="6237" w:type="dxa"/>
+          </w:tcPr>
+          <w:p>
+            <w:pPr>
+              <w:pStyle w:val="ListParagraph"/>
+              <w:ind w:left="0"/>
+              <w:rPr>
+                <w:rFonts w:ascii="Consolas" w:hAnsi="Consolas"/>
+                <w:color w:val="202124"/>
+                <w:sz w:val="18"/>
+                <w:szCs w:val="18"/>
+                <w:shd w:val="clear" w:color="auto" w:fill="FFFFFF"/>
+              </w:rPr>
+            </w:pPr>
+            <w:r>
+              <w:rPr>
+                <w:rFonts w:ascii="Consolas" w:hAnsi="Consolas"/>
+                <w:color w:val="202124"/>
+                <w:sz w:val="18"/>
+                <w:szCs w:val="18"/>
+                <w:shd w:val="clear" w:color="auto" w:fill="FFFFFF"/>
               </w:rPr>
               <w:t>List files whose file name is exactly 5 characters, from the current directory.</w:t>
             </w:r>
@@ -4068,19 +4820,27 @@
         </w:tc>
         <w:tc>
           <w:tcPr>
-            <w:tcW w:w="3558" w:type="dxa"/>
-          </w:tcPr>
-          <w:p>
-            <w:pPr>
-              <w:pStyle w:val="ListParagraph"/>
-              <w:ind w:left="0"/>
-              <w:rPr>
-                <w:lang w:val="en-IN"/>
-              </w:rPr>
-            </w:pPr>
-            <w:r>
-              <w:rPr>
-                <w:lang w:val="en-IN"/>
+            <w:tcW w:w="1418" w:type="dxa"/>
+          </w:tcPr>
+          <w:p>
+            <w:pPr>
+              <w:pStyle w:val="ListParagraph"/>
+              <w:ind w:left="0"/>
+              <w:rPr>
+                <w:rFonts w:ascii="Consolas" w:hAnsi="Consolas"/>
+                <w:color w:val="202124"/>
+                <w:sz w:val="18"/>
+                <w:szCs w:val="18"/>
+                <w:shd w:val="clear" w:color="auto" w:fill="FFFFFF"/>
+              </w:rPr>
+            </w:pPr>
+            <w:r>
+              <w:rPr>
+                <w:rFonts w:ascii="Consolas" w:hAnsi="Consolas"/>
+                <w:color w:val="202124"/>
+                <w:sz w:val="18"/>
+                <w:szCs w:val="18"/>
+                <w:shd w:val="clear" w:color="auto" w:fill="FFFFFF"/>
               </w:rPr>
               <w:t>Files and Directories</w:t>
             </w:r>
@@ -4093,15 +4853,16 @@
             </w:rPr>
             <w:id w:val="490998822"/>
             <w14:checkbox>
-              <w14:checked w14:val="0"/>
+              <w14:checked w14:val="1"/>
               <w14:checkedState w14:val="2612" w14:font="MS Gothic"/>
               <w14:uncheckedState w14:val="2610" w14:font="MS Gothic"/>
             </w14:checkbox>
           </w:sdtPr>
+          <w:sdtEndPr/>
           <w:sdtContent>
             <w:tc>
               <w:tcPr>
-                <w:tcW w:w="866" w:type="dxa"/>
+                <w:tcW w:w="793" w:type="dxa"/>
               </w:tcPr>
               <w:p>
                 <w:pPr>
@@ -4116,7 +4877,7 @@
                     <w:rFonts w:ascii="MS Gothic" w:eastAsia="MS Gothic" w:hAnsi="MS Gothic" w:hint="eastAsia"/>
                     <w:lang w:val="en-IN"/>
                   </w:rPr>
-                  <w:t>☐</w:t>
+                  <w:t>☒</w:t>
                 </w:r>
               </w:p>
             </w:tc>
@@ -4129,7 +4890,7 @@
         </w:trPr>
         <w:tc>
           <w:tcPr>
-            <w:tcW w:w="576" w:type="dxa"/>
+            <w:tcW w:w="551" w:type="dxa"/>
           </w:tcPr>
           <w:p>
             <w:pPr>
@@ -4149,19 +4910,27 @@
         </w:tc>
         <w:tc>
           <w:tcPr>
-            <w:tcW w:w="3999" w:type="dxa"/>
-          </w:tcPr>
-          <w:p>
-            <w:pPr>
-              <w:pStyle w:val="ListParagraph"/>
-              <w:ind w:left="0"/>
-              <w:rPr>
-                <w:lang w:val="en-IN"/>
-              </w:rPr>
-            </w:pPr>
-            <w:r>
-              <w:rPr>
-                <w:lang w:val="en-IN"/>
+            <w:tcW w:w="6237" w:type="dxa"/>
+          </w:tcPr>
+          <w:p>
+            <w:pPr>
+              <w:pStyle w:val="ListParagraph"/>
+              <w:ind w:left="0"/>
+              <w:rPr>
+                <w:rFonts w:ascii="Consolas" w:hAnsi="Consolas"/>
+                <w:color w:val="202124"/>
+                <w:sz w:val="18"/>
+                <w:szCs w:val="18"/>
+                <w:shd w:val="clear" w:color="auto" w:fill="FFFFFF"/>
+              </w:rPr>
+            </w:pPr>
+            <w:r>
+              <w:rPr>
+                <w:rFonts w:ascii="Consolas" w:hAnsi="Consolas"/>
+                <w:color w:val="202124"/>
+                <w:sz w:val="18"/>
+                <w:szCs w:val="18"/>
+                <w:shd w:val="clear" w:color="auto" w:fill="FFFFFF"/>
               </w:rPr>
               <w:t>List all the files from the root directory and its subdirectories captured into a file.</w:t>
             </w:r>
@@ -4169,19 +4938,27 @@
         </w:tc>
         <w:tc>
           <w:tcPr>
-            <w:tcW w:w="3558" w:type="dxa"/>
-          </w:tcPr>
-          <w:p>
-            <w:pPr>
-              <w:pStyle w:val="ListParagraph"/>
-              <w:ind w:left="0"/>
-              <w:rPr>
-                <w:lang w:val="en-IN"/>
-              </w:rPr>
-            </w:pPr>
-            <w:r>
-              <w:rPr>
-                <w:lang w:val="en-IN"/>
+            <w:tcW w:w="1418" w:type="dxa"/>
+          </w:tcPr>
+          <w:p>
+            <w:pPr>
+              <w:pStyle w:val="ListParagraph"/>
+              <w:ind w:left="0"/>
+              <w:rPr>
+                <w:rFonts w:ascii="Consolas" w:hAnsi="Consolas"/>
+                <w:color w:val="202124"/>
+                <w:sz w:val="18"/>
+                <w:szCs w:val="18"/>
+                <w:shd w:val="clear" w:color="auto" w:fill="FFFFFF"/>
+              </w:rPr>
+            </w:pPr>
+            <w:r>
+              <w:rPr>
+                <w:rFonts w:ascii="Consolas" w:hAnsi="Consolas"/>
+                <w:color w:val="202124"/>
+                <w:sz w:val="18"/>
+                <w:szCs w:val="18"/>
+                <w:shd w:val="clear" w:color="auto" w:fill="FFFFFF"/>
               </w:rPr>
               <w:t>Files and Directories</w:t>
             </w:r>
@@ -4194,15 +4971,16 @@
             </w:rPr>
             <w:id w:val="-699865765"/>
             <w14:checkbox>
-              <w14:checked w14:val="0"/>
+              <w14:checked w14:val="1"/>
               <w14:checkedState w14:val="2612" w14:font="MS Gothic"/>
               <w14:uncheckedState w14:val="2610" w14:font="MS Gothic"/>
             </w14:checkbox>
           </w:sdtPr>
+          <w:sdtEndPr/>
           <w:sdtContent>
             <w:tc>
               <w:tcPr>
-                <w:tcW w:w="866" w:type="dxa"/>
+                <w:tcW w:w="793" w:type="dxa"/>
               </w:tcPr>
               <w:p>
                 <w:pPr>
@@ -4217,7 +4995,7 @@
                     <w:rFonts w:ascii="MS Gothic" w:eastAsia="MS Gothic" w:hAnsi="MS Gothic" w:hint="eastAsia"/>
                     <w:lang w:val="en-IN"/>
                   </w:rPr>
-                  <w:t>☐</w:t>
+                  <w:t>☒</w:t>
                 </w:r>
               </w:p>
             </w:tc>
@@ -4388,7 +5166,21 @@
         <w:rPr>
           <w:lang w:val="en-IN"/>
         </w:rPr>
-        <w:t>Describe Internal Command set of UNIX OS</w:t>
+        <w:t xml:space="preserve">Describe Internal Command set of </w:t>
+      </w:r>
+      <w:proofErr w:type="gramStart"/>
+      <w:r>
+        <w:rPr>
+          <w:lang w:val="en-IN"/>
+        </w:rPr>
+        <w:t>UNIX</w:t>
+      </w:r>
+      <w:proofErr w:type="gramEnd"/>
+      <w:r>
+        <w:rPr>
+          <w:lang w:val="en-IN"/>
+        </w:rPr>
+        <w:t xml:space="preserve"> OS</w:t>
       </w:r>
     </w:p>
     <w:p>
@@ -4442,8 +5234,16 @@
         <w:rPr>
           <w:lang w:val="en-IN"/>
         </w:rPr>
-        <w:t>What is Umask</w:t>
+        <w:t xml:space="preserve">What is </w:t>
       </w:r>
+      <w:proofErr w:type="spellStart"/>
+      <w:r>
+        <w:rPr>
+          <w:lang w:val="en-IN"/>
+        </w:rPr>
+        <w:t>Umask</w:t>
+      </w:r>
+      <w:proofErr w:type="spellEnd"/>
     </w:p>
     <w:p>
       <w:pPr>
@@ -4549,6 +5349,7 @@
         <w:tblStyle w:val="TableGrid"/>
         <w:tblW w:w="0" w:type="auto"/>
         <w:tblInd w:w="720" w:type="dxa"/>
+        <w:tblLayout w:type="fixed"/>
         <w:tblLook w:val="04A0" w:firstRow="1" w:lastRow="0" w:firstColumn="1" w:lastColumn="0" w:noHBand="0" w:noVBand="1"/>
       </w:tblPr>
       <w:tblGrid>
@@ -4558,8 +5359,8 @@
       <w:tr>
         <w:tc>
           <w:tcPr>
-            <w:tcW w:w="409" w:type="dxa"/>
-            <w:shd w:val="clear" w:color="auto" w:fill="D0CECE" w:themeFill="background2" w:themeFillShade="E6"/>
+            <w:tcW w:w="475" w:type="dxa"/>
+            <w:shd w:val="clear" w:color="auto" w:fill="AEAAAA" w:themeFill="background2" w:themeFillShade="BF"/>
           </w:tcPr>
           <w:p>
             <w:pPr>
@@ -4579,8 +5380,8 @@
         </w:tc>
         <w:tc>
           <w:tcPr>
-            <w:tcW w:w="7887" w:type="dxa"/>
-            <w:shd w:val="clear" w:color="auto" w:fill="D0CECE" w:themeFill="background2" w:themeFillShade="E6"/>
+            <w:tcW w:w="7821" w:type="dxa"/>
+            <w:shd w:val="clear" w:color="auto" w:fill="AEAAAA" w:themeFill="background2" w:themeFillShade="BF"/>
           </w:tcPr>
           <w:p>
             <w:pPr>
@@ -4602,7 +5403,7 @@
       <w:tr>
         <w:tc>
           <w:tcPr>
-            <w:tcW w:w="409" w:type="dxa"/>
+            <w:tcW w:w="475" w:type="dxa"/>
           </w:tcPr>
           <w:p>
             <w:pPr>
@@ -4622,7 +5423,7 @@
         </w:tc>
         <w:tc>
           <w:tcPr>
-            <w:tcW w:w="7887" w:type="dxa"/>
+            <w:tcW w:w="7821" w:type="dxa"/>
           </w:tcPr>
           <w:p>
             <w:pPr>
@@ -4644,7 +5445,7 @@
       <w:tr>
         <w:tc>
           <w:tcPr>
-            <w:tcW w:w="409" w:type="dxa"/>
+            <w:tcW w:w="475" w:type="dxa"/>
           </w:tcPr>
           <w:p>
             <w:pPr>
@@ -4664,7 +5465,7 @@
         </w:tc>
         <w:tc>
           <w:tcPr>
-            <w:tcW w:w="7887" w:type="dxa"/>
+            <w:tcW w:w="7821" w:type="dxa"/>
           </w:tcPr>
           <w:p>
             <w:pPr>
@@ -4686,7 +5487,7 @@
       <w:tr>
         <w:tc>
           <w:tcPr>
-            <w:tcW w:w="409" w:type="dxa"/>
+            <w:tcW w:w="475" w:type="dxa"/>
           </w:tcPr>
           <w:p>
             <w:pPr>
@@ -4706,7 +5507,7 @@
         </w:tc>
         <w:tc>
           <w:tcPr>
-            <w:tcW w:w="7887" w:type="dxa"/>
+            <w:tcW w:w="7821" w:type="dxa"/>
           </w:tcPr>
           <w:p>
             <w:pPr>
@@ -4728,7 +5529,7 @@
       <w:tr>
         <w:tc>
           <w:tcPr>
-            <w:tcW w:w="409" w:type="dxa"/>
+            <w:tcW w:w="475" w:type="dxa"/>
           </w:tcPr>
           <w:p>
             <w:pPr>
@@ -4748,7 +5549,7 @@
         </w:tc>
         <w:tc>
           <w:tcPr>
-            <w:tcW w:w="7887" w:type="dxa"/>
+            <w:tcW w:w="7821" w:type="dxa"/>
           </w:tcPr>
           <w:p>
             <w:pPr>
@@ -4770,7 +5571,7 @@
       <w:tr>
         <w:tc>
           <w:tcPr>
-            <w:tcW w:w="409" w:type="dxa"/>
+            <w:tcW w:w="475" w:type="dxa"/>
           </w:tcPr>
           <w:p>
             <w:pPr>
@@ -4790,7 +5591,7 @@
         </w:tc>
         <w:tc>
           <w:tcPr>
-            <w:tcW w:w="7887" w:type="dxa"/>
+            <w:tcW w:w="7821" w:type="dxa"/>
           </w:tcPr>
           <w:p>
             <w:pPr>
@@ -4812,7 +5613,7 @@
       <w:tr>
         <w:tc>
           <w:tcPr>
-            <w:tcW w:w="409" w:type="dxa"/>
+            <w:tcW w:w="475" w:type="dxa"/>
           </w:tcPr>
           <w:p>
             <w:pPr>
@@ -4832,7 +5633,7 @@
         </w:tc>
         <w:tc>
           <w:tcPr>
-            <w:tcW w:w="7887" w:type="dxa"/>
+            <w:tcW w:w="7821" w:type="dxa"/>
           </w:tcPr>
           <w:p>
             <w:pPr>
@@ -4854,7 +5655,7 @@
       <w:tr>
         <w:tc>
           <w:tcPr>
-            <w:tcW w:w="409" w:type="dxa"/>
+            <w:tcW w:w="475" w:type="dxa"/>
           </w:tcPr>
           <w:p>
             <w:pPr>
@@ -4874,7 +5675,7 @@
         </w:tc>
         <w:tc>
           <w:tcPr>
-            <w:tcW w:w="7887" w:type="dxa"/>
+            <w:tcW w:w="7821" w:type="dxa"/>
           </w:tcPr>
           <w:p>
             <w:pPr>
@@ -4896,7 +5697,7 @@
       <w:tr>
         <w:tc>
           <w:tcPr>
-            <w:tcW w:w="409" w:type="dxa"/>
+            <w:tcW w:w="475" w:type="dxa"/>
           </w:tcPr>
           <w:p>
             <w:pPr>
@@ -4916,7 +5717,7 @@
         </w:tc>
         <w:tc>
           <w:tcPr>
-            <w:tcW w:w="7887" w:type="dxa"/>
+            <w:tcW w:w="7821" w:type="dxa"/>
           </w:tcPr>
           <w:p>
             <w:pPr>
@@ -4938,7 +5739,7 @@
       <w:tr>
         <w:tc>
           <w:tcPr>
-            <w:tcW w:w="409" w:type="dxa"/>
+            <w:tcW w:w="475" w:type="dxa"/>
           </w:tcPr>
           <w:p>
             <w:pPr>
@@ -4958,7 +5759,7 @@
         </w:tc>
         <w:tc>
           <w:tcPr>
-            <w:tcW w:w="7887" w:type="dxa"/>
+            <w:tcW w:w="7821" w:type="dxa"/>
           </w:tcPr>
           <w:p>
             <w:pPr>
@@ -4980,7 +5781,7 @@
       <w:tr>
         <w:tc>
           <w:tcPr>
-            <w:tcW w:w="409" w:type="dxa"/>
+            <w:tcW w:w="475" w:type="dxa"/>
           </w:tcPr>
           <w:p>
             <w:pPr>
@@ -5000,7 +5801,7 @@
         </w:tc>
         <w:tc>
           <w:tcPr>
-            <w:tcW w:w="7887" w:type="dxa"/>
+            <w:tcW w:w="7821" w:type="dxa"/>
           </w:tcPr>
           <w:p>
             <w:pPr>
@@ -5022,27 +5823,28 @@
       <w:tr>
         <w:tc>
           <w:tcPr>
-            <w:tcW w:w="409" w:type="dxa"/>
-          </w:tcPr>
-          <w:p>
-            <w:pPr>
-              <w:pStyle w:val="ListParagraph"/>
-              <w:ind w:left="0"/>
-              <w:rPr>
-                <w:lang w:val="en-IN"/>
-              </w:rPr>
-            </w:pPr>
-            <w:r>
-              <w:rPr>
-                <w:lang w:val="en-IN"/>
-              </w:rPr>
+            <w:tcW w:w="475" w:type="dxa"/>
+          </w:tcPr>
+          <w:p>
+            <w:pPr>
+              <w:pStyle w:val="ListParagraph"/>
+              <w:ind w:left="0"/>
+              <w:rPr>
+                <w:lang w:val="en-IN"/>
+              </w:rPr>
+            </w:pPr>
+            <w:r>
+              <w:rPr>
+                <w:lang w:val="en-IN"/>
+              </w:rPr>
+              <w:lastRenderedPageBreak/>
               <w:t>11</w:t>
             </w:r>
           </w:p>
         </w:tc>
         <w:tc>
           <w:tcPr>
-            <w:tcW w:w="7887" w:type="dxa"/>
+            <w:tcW w:w="7821" w:type="dxa"/>
           </w:tcPr>
           <w:p>
             <w:pPr>
@@ -5064,7 +5866,7 @@
       <w:tr>
         <w:tc>
           <w:tcPr>
-            <w:tcW w:w="409" w:type="dxa"/>
+            <w:tcW w:w="475" w:type="dxa"/>
           </w:tcPr>
           <w:p>
             <w:pPr>
@@ -5084,7 +5886,7 @@
         </w:tc>
         <w:tc>
           <w:tcPr>
-            <w:tcW w:w="7887" w:type="dxa"/>
+            <w:tcW w:w="7821" w:type="dxa"/>
           </w:tcPr>
           <w:p>
             <w:pPr>
@@ -5106,7 +5908,7 @@
       <w:tr>
         <w:tc>
           <w:tcPr>
-            <w:tcW w:w="409" w:type="dxa"/>
+            <w:tcW w:w="475" w:type="dxa"/>
           </w:tcPr>
           <w:p>
             <w:pPr>
@@ -5126,7 +5928,7 @@
         </w:tc>
         <w:tc>
           <w:tcPr>
-            <w:tcW w:w="7887" w:type="dxa"/>
+            <w:tcW w:w="7821" w:type="dxa"/>
           </w:tcPr>
           <w:p>
             <w:pPr>
@@ -5142,7 +5944,7 @@
       <w:tr>
         <w:tc>
           <w:tcPr>
-            <w:tcW w:w="409" w:type="dxa"/>
+            <w:tcW w:w="475" w:type="dxa"/>
           </w:tcPr>
           <w:p>
             <w:pPr>
@@ -5162,7 +5964,7 @@
         </w:tc>
         <w:tc>
           <w:tcPr>
-            <w:tcW w:w="7887" w:type="dxa"/>
+            <w:tcW w:w="7821" w:type="dxa"/>
           </w:tcPr>
           <w:p>
             <w:pPr>
@@ -5178,7 +5980,7 @@
       <w:tr>
         <w:tc>
           <w:tcPr>
-            <w:tcW w:w="409" w:type="dxa"/>
+            <w:tcW w:w="475" w:type="dxa"/>
           </w:tcPr>
           <w:p>
             <w:pPr>
@@ -5198,7 +6000,7 @@
         </w:tc>
         <w:tc>
           <w:tcPr>
-            <w:tcW w:w="7887" w:type="dxa"/>
+            <w:tcW w:w="7821" w:type="dxa"/>
           </w:tcPr>
           <w:p>
             <w:pPr>
@@ -5214,7 +6016,7 @@
       <w:tr>
         <w:tc>
           <w:tcPr>
-            <w:tcW w:w="409" w:type="dxa"/>
+            <w:tcW w:w="475" w:type="dxa"/>
           </w:tcPr>
           <w:p>
             <w:pPr>
@@ -5234,7 +6036,7 @@
         </w:tc>
         <w:tc>
           <w:tcPr>
-            <w:tcW w:w="7887" w:type="dxa"/>
+            <w:tcW w:w="7821" w:type="dxa"/>
           </w:tcPr>
           <w:p>
             <w:pPr>
@@ -5250,7 +6052,7 @@
       <w:tr>
         <w:tc>
           <w:tcPr>
-            <w:tcW w:w="409" w:type="dxa"/>
+            <w:tcW w:w="475" w:type="dxa"/>
           </w:tcPr>
           <w:p>
             <w:pPr>
@@ -5270,7 +6072,7 @@
         </w:tc>
         <w:tc>
           <w:tcPr>
-            <w:tcW w:w="7887" w:type="dxa"/>
+            <w:tcW w:w="7821" w:type="dxa"/>
           </w:tcPr>
           <w:p>
             <w:pPr>
@@ -5286,7 +6088,7 @@
       <w:tr>
         <w:tc>
           <w:tcPr>
-            <w:tcW w:w="409" w:type="dxa"/>
+            <w:tcW w:w="475" w:type="dxa"/>
           </w:tcPr>
           <w:p>
             <w:pPr>
@@ -5306,7 +6108,7 @@
         </w:tc>
         <w:tc>
           <w:tcPr>
-            <w:tcW w:w="7887" w:type="dxa"/>
+            <w:tcW w:w="7821" w:type="dxa"/>
           </w:tcPr>
           <w:p>
             <w:pPr>
@@ -5322,7 +6124,7 @@
       <w:tr>
         <w:tc>
           <w:tcPr>
-            <w:tcW w:w="409" w:type="dxa"/>
+            <w:tcW w:w="475" w:type="dxa"/>
           </w:tcPr>
           <w:p>
             <w:pPr>
@@ -5342,7 +6144,7 @@
         </w:tc>
         <w:tc>
           <w:tcPr>
-            <w:tcW w:w="7887" w:type="dxa"/>
+            <w:tcW w:w="7821" w:type="dxa"/>
           </w:tcPr>
           <w:p>
             <w:pPr>
@@ -5358,7 +6160,7 @@
       <w:tr>
         <w:tc>
           <w:tcPr>
-            <w:tcW w:w="409" w:type="dxa"/>
+            <w:tcW w:w="475" w:type="dxa"/>
           </w:tcPr>
           <w:p>
             <w:pPr>
@@ -5378,7 +6180,7 @@
         </w:tc>
         <w:tc>
           <w:tcPr>
-            <w:tcW w:w="7887" w:type="dxa"/>
+            <w:tcW w:w="7821" w:type="dxa"/>
           </w:tcPr>
           <w:p>
             <w:pPr>
@@ -5394,28 +6196,27 @@
       <w:tr>
         <w:tc>
           <w:tcPr>
-            <w:tcW w:w="409" w:type="dxa"/>
-          </w:tcPr>
-          <w:p>
-            <w:pPr>
-              <w:pStyle w:val="ListParagraph"/>
-              <w:ind w:left="0"/>
-              <w:rPr>
-                <w:lang w:val="en-IN"/>
-              </w:rPr>
-            </w:pPr>
-            <w:r>
-              <w:rPr>
-                <w:lang w:val="en-IN"/>
-              </w:rPr>
-              <w:lastRenderedPageBreak/>
+            <w:tcW w:w="475" w:type="dxa"/>
+          </w:tcPr>
+          <w:p>
+            <w:pPr>
+              <w:pStyle w:val="ListParagraph"/>
+              <w:ind w:left="0"/>
+              <w:rPr>
+                <w:lang w:val="en-IN"/>
+              </w:rPr>
+            </w:pPr>
+            <w:r>
+              <w:rPr>
+                <w:lang w:val="en-IN"/>
+              </w:rPr>
               <w:t>21</w:t>
             </w:r>
           </w:p>
         </w:tc>
         <w:tc>
           <w:tcPr>
-            <w:tcW w:w="7887" w:type="dxa"/>
+            <w:tcW w:w="7821" w:type="dxa"/>
           </w:tcPr>
           <w:p>
             <w:pPr>
@@ -5431,7 +6232,7 @@
       <w:tr>
         <w:tc>
           <w:tcPr>
-            <w:tcW w:w="409" w:type="dxa"/>
+            <w:tcW w:w="475" w:type="dxa"/>
           </w:tcPr>
           <w:p>
             <w:pPr>
@@ -5451,7 +6252,7 @@
         </w:tc>
         <w:tc>
           <w:tcPr>
-            <w:tcW w:w="7887" w:type="dxa"/>
+            <w:tcW w:w="7821" w:type="dxa"/>
           </w:tcPr>
           <w:p>
             <w:pPr>
@@ -5467,7 +6268,7 @@
       <w:tr>
         <w:tc>
           <w:tcPr>
-            <w:tcW w:w="409" w:type="dxa"/>
+            <w:tcW w:w="475" w:type="dxa"/>
           </w:tcPr>
           <w:p>
             <w:pPr>
@@ -5487,7 +6288,7 @@
         </w:tc>
         <w:tc>
           <w:tcPr>
-            <w:tcW w:w="7887" w:type="dxa"/>
+            <w:tcW w:w="7821" w:type="dxa"/>
           </w:tcPr>
           <w:p>
             <w:pPr>
@@ -5503,7 +6304,7 @@
       <w:tr>
         <w:tc>
           <w:tcPr>
-            <w:tcW w:w="409" w:type="dxa"/>
+            <w:tcW w:w="475" w:type="dxa"/>
           </w:tcPr>
           <w:p>
             <w:pPr>
@@ -5523,7 +6324,7 @@
         </w:tc>
         <w:tc>
           <w:tcPr>
-            <w:tcW w:w="7887" w:type="dxa"/>
+            <w:tcW w:w="7821" w:type="dxa"/>
           </w:tcPr>
           <w:p>
             <w:pPr>
@@ -5539,7 +6340,7 @@
       <w:tr>
         <w:tc>
           <w:tcPr>
-            <w:tcW w:w="409" w:type="dxa"/>
+            <w:tcW w:w="475" w:type="dxa"/>
           </w:tcPr>
           <w:p>
             <w:pPr>
@@ -5559,7 +6360,7 @@
         </w:tc>
         <w:tc>
           <w:tcPr>
-            <w:tcW w:w="7887" w:type="dxa"/>
+            <w:tcW w:w="7821" w:type="dxa"/>
           </w:tcPr>
           <w:p>
             <w:pPr>
@@ -5575,7 +6376,7 @@
       <w:tr>
         <w:tc>
           <w:tcPr>
-            <w:tcW w:w="409" w:type="dxa"/>
+            <w:tcW w:w="475" w:type="dxa"/>
           </w:tcPr>
           <w:p>
             <w:pPr>
@@ -5595,7 +6396,7 @@
         </w:tc>
         <w:tc>
           <w:tcPr>
-            <w:tcW w:w="7887" w:type="dxa"/>
+            <w:tcW w:w="7821" w:type="dxa"/>
           </w:tcPr>
           <w:p>
             <w:pPr>
@@ -5611,7 +6412,7 @@
       <w:tr>
         <w:tc>
           <w:tcPr>
-            <w:tcW w:w="409" w:type="dxa"/>
+            <w:tcW w:w="475" w:type="dxa"/>
           </w:tcPr>
           <w:p>
             <w:pPr>
@@ -5631,7 +6432,7 @@
         </w:tc>
         <w:tc>
           <w:tcPr>
-            <w:tcW w:w="7887" w:type="dxa"/>
+            <w:tcW w:w="7821" w:type="dxa"/>
           </w:tcPr>
           <w:p>
             <w:pPr>
@@ -5647,7 +6448,7 @@
       <w:tr>
         <w:tc>
           <w:tcPr>
-            <w:tcW w:w="409" w:type="dxa"/>
+            <w:tcW w:w="475" w:type="dxa"/>
           </w:tcPr>
           <w:p>
             <w:pPr>
@@ -5667,7 +6468,7 @@
         </w:tc>
         <w:tc>
           <w:tcPr>
-            <w:tcW w:w="7887" w:type="dxa"/>
+            <w:tcW w:w="7821" w:type="dxa"/>
           </w:tcPr>
           <w:p>
             <w:pPr>
@@ -5694,18 +6495,6 @@
         </w:rPr>
         <w:t xml:space="preserve"> </w:t>
       </w:r>
-    </w:p>
-    <w:p>
-      <w:pPr>
-        <w:pStyle w:val="ListParagraph"/>
-        <w:numPr>
-          <w:ilvl w:val="1"/>
-          <w:numId w:val="1"/>
-        </w:numPr>
-        <w:rPr>
-          <w:lang w:val="en-IN"/>
-        </w:rPr>
-      </w:pPr>
     </w:p>
     <w:sectPr>
       <w:pgSz w:w="11906" w:h="16838" w:code="9"/>

</xml_diff>

<commit_message>
added Big data Hadoop MapReduce
</commit_message>
<xml_diff>
--- a/PJP Core/4.UNIX [1d]/UNIX.docx
+++ b/PJP Core/4.UNIX [1d]/UNIX.docx
@@ -4,6 +4,7 @@
   <w:body>
     <w:p>
       <w:pPr>
+        <w:pStyle w:val="BodyText"/>
         <w:rPr>
           <w:lang w:val="en-IN"/>
         </w:rPr>
@@ -89,6 +90,7 @@
     </w:p>
     <w:p>
       <w:pPr>
+        <w:pStyle w:val="BodyText"/>
         <w:rPr>
           <w:lang w:val="en-IN"/>
         </w:rPr>
@@ -99,15 +101,6 @@
         </w:rPr>
         <w:t>UNIX</w:t>
       </w:r>
-    </w:p>
-    <w:p>
-      <w:pPr>
-        <w:pStyle w:val="ListParagraph"/>
-        <w:ind w:left="360"/>
-        <w:rPr>
-          <w:lang w:val="en-IN"/>
-        </w:rPr>
-      </w:pPr>
     </w:p>
     <w:p>
       <w:pPr>
@@ -457,6 +450,14 @@
         <w:t>Below is the learning material that you are expected to read along with completion of the hands-on assignments. The material is mentioned in the order in which it should be read.</w:t>
       </w:r>
     </w:p>
+    <w:p>
+      <w:pPr>
+        <w:pStyle w:val="ListParagraph"/>
+        <w:rPr>
+          <w:lang w:val="en-IN"/>
+        </w:rPr>
+      </w:pPr>
+    </w:p>
     <w:tbl>
       <w:tblPr>
         <w:tblStyle w:val="TableGrid"/>
@@ -731,12 +732,15 @@
                 <w:lang w:val="en-IN"/>
               </w:rPr>
             </w:pPr>
-            <w:r>
-              <w:rPr>
-                <w:lang w:val="en-IN"/>
-              </w:rPr>
-              <w:t>https://www.tutorialspoint.com/unix/unix-getting-started.htm</w:t>
-            </w:r>
+            <w:hyperlink r:id="rId5" w:history="1">
+              <w:r>
+                <w:rPr>
+                  <w:rStyle w:val="Hyperlink"/>
+                  <w:lang w:val="en-IN"/>
+                </w:rPr>
+                <w:t>https://www.tutorialspoint.com/unix/unix-getting-started.htm</w:t>
+              </w:r>
+            </w:hyperlink>
           </w:p>
         </w:tc>
         <w:tc>
@@ -830,12 +834,15 @@
                 <w:lang w:val="en-IN"/>
               </w:rPr>
             </w:pPr>
-            <w:r>
-              <w:rPr>
-                <w:lang w:val="en-IN"/>
-              </w:rPr>
-              <w:t>https://www.tutorialspoint.com/unix/unix-getting-started.htm</w:t>
-            </w:r>
+            <w:hyperlink r:id="rId6" w:history="1">
+              <w:r>
+                <w:rPr>
+                  <w:rStyle w:val="Hyperlink"/>
+                  <w:lang w:val="en-IN"/>
+                </w:rPr>
+                <w:t>https://www.tutorialspoint.com/unix/unix-getting-started.htm</w:t>
+              </w:r>
+            </w:hyperlink>
           </w:p>
         </w:tc>
         <w:tc>
@@ -929,12 +936,15 @@
                 <w:lang w:val="en-IN"/>
               </w:rPr>
             </w:pPr>
-            <w:r>
-              <w:rPr>
-                <w:lang w:val="en-IN"/>
-              </w:rPr>
-              <w:t>https://www.tutorialspoint.com/unix/unix-useful-commands.htm</w:t>
-            </w:r>
+            <w:hyperlink r:id="rId7" w:history="1">
+              <w:r>
+                <w:rPr>
+                  <w:rStyle w:val="Hyperlink"/>
+                  <w:lang w:val="en-IN"/>
+                </w:rPr>
+                <w:t>https://www.tutorialspoint.com/unix/unix-useful-commands.htm</w:t>
+              </w:r>
+            </w:hyperlink>
           </w:p>
         </w:tc>
         <w:tc>
@@ -1028,12 +1038,15 @@
                 <w:lang w:val="en-IN"/>
               </w:rPr>
             </w:pPr>
-            <w:r>
-              <w:rPr>
-                <w:lang w:val="en-IN"/>
-              </w:rPr>
-              <w:t>https://www.tutorialspoint.com/unix/unix-pipes-filters.htm</w:t>
-            </w:r>
+            <w:hyperlink r:id="rId8" w:history="1">
+              <w:r>
+                <w:rPr>
+                  <w:rStyle w:val="Hyperlink"/>
+                  <w:lang w:val="en-IN"/>
+                </w:rPr>
+                <w:t>https://www.tutorialspoint.com/unix/unix-pipes-filters.htm</w:t>
+              </w:r>
+            </w:hyperlink>
           </w:p>
         </w:tc>
         <w:tc>
@@ -1127,12 +1140,15 @@
                 <w:lang w:val="en-IN"/>
               </w:rPr>
             </w:pPr>
-            <w:r>
-              <w:rPr>
-                <w:lang w:val="en-IN"/>
-              </w:rPr>
-              <w:t>https://www.tutorialspoint.com/unix/unix-vi-editor.htm</w:t>
-            </w:r>
+            <w:hyperlink r:id="rId9" w:history="1">
+              <w:r>
+                <w:rPr>
+                  <w:rStyle w:val="Hyperlink"/>
+                  <w:lang w:val="en-IN"/>
+                </w:rPr>
+                <w:t>https://www.tutorialspoint.com/unix/unix-vi-editor.htm</w:t>
+              </w:r>
+            </w:hyperlink>
           </w:p>
         </w:tc>
         <w:tc>
@@ -1226,12 +1242,15 @@
                 <w:lang w:val="en-IN"/>
               </w:rPr>
             </w:pPr>
-            <w:r>
-              <w:rPr>
-                <w:lang w:val="en-IN"/>
-              </w:rPr>
-              <w:t>https://www.tutorialspoint.com/unix/unix-file-management.htm</w:t>
-            </w:r>
+            <w:hyperlink r:id="rId10" w:history="1">
+              <w:r>
+                <w:rPr>
+                  <w:rStyle w:val="Hyperlink"/>
+                  <w:lang w:val="en-IN"/>
+                </w:rPr>
+                <w:t>https://www.tutorialspoint.com/unix/unix-file-management.htm</w:t>
+              </w:r>
+            </w:hyperlink>
           </w:p>
         </w:tc>
         <w:tc>
@@ -1325,12 +1344,15 @@
                 <w:lang w:val="en-IN"/>
               </w:rPr>
             </w:pPr>
-            <w:r>
-              <w:rPr>
-                <w:lang w:val="en-IN"/>
-              </w:rPr>
-              <w:t>https://www.tutorialspoint.com/unix/unix-directories.htm</w:t>
-            </w:r>
+            <w:hyperlink r:id="rId11" w:history="1">
+              <w:r>
+                <w:rPr>
+                  <w:rStyle w:val="Hyperlink"/>
+                  <w:lang w:val="en-IN"/>
+                </w:rPr>
+                <w:t>https://www.tutorialspoint.com/unix/unix-directories.htm</w:t>
+              </w:r>
+            </w:hyperlink>
           </w:p>
         </w:tc>
         <w:tc>
@@ -1424,12 +1446,15 @@
                 <w:lang w:val="en-IN"/>
               </w:rPr>
             </w:pPr>
-            <w:r>
-              <w:rPr>
-                <w:lang w:val="en-IN"/>
-              </w:rPr>
-              <w:t>https://www.tutorialspoint.com/unix/unix-file-permission.htm</w:t>
-            </w:r>
+            <w:hyperlink r:id="rId12" w:history="1">
+              <w:r>
+                <w:rPr>
+                  <w:rStyle w:val="Hyperlink"/>
+                  <w:lang w:val="en-IN"/>
+                </w:rPr>
+                <w:t>https://www.tutorialspoint.com/unix/unix-file-permission.htm</w:t>
+              </w:r>
+            </w:hyperlink>
           </w:p>
         </w:tc>
         <w:tc>
@@ -1622,12 +1647,15 @@
                 <w:lang w:val="en-IN"/>
               </w:rPr>
             </w:pPr>
-            <w:r>
-              <w:rPr>
-                <w:lang w:val="en-IN"/>
-              </w:rPr>
-              <w:t>https://www.tutorialspoint.com/unix/unix-useful-commands.htm</w:t>
-            </w:r>
+            <w:hyperlink r:id="rId13" w:history="1">
+              <w:r>
+                <w:rPr>
+                  <w:rStyle w:val="Hyperlink"/>
+                  <w:lang w:val="en-IN"/>
+                </w:rPr>
+                <w:t>https://www.tutorialspoint.com/unix/unix-useful-commands.htm</w:t>
+              </w:r>
+            </w:hyperlink>
           </w:p>
         </w:tc>
         <w:tc>
@@ -1719,6 +1747,14 @@
         </w:rPr>
         <w:t>Complete the below hands-on assignment before proceeding with the next Topic.</w:t>
       </w:r>
+    </w:p>
+    <w:p>
+      <w:pPr>
+        <w:pStyle w:val="ListParagraph"/>
+        <w:rPr>
+          <w:lang w:val="en-IN"/>
+        </w:rPr>
+      </w:pPr>
     </w:p>
     <w:tbl>
       <w:tblPr>
@@ -5001,21 +5037,6 @@
     </w:tbl>
     <w:p>
       <w:pPr>
-        <w:pStyle w:val="ListParagraph"/>
-        <w:rPr>
-          <w:lang w:val="en-IN"/>
-        </w:rPr>
-      </w:pPr>
-      <w:r>
-        <w:rPr>
-          <w:lang w:val="en-IN"/>
-        </w:rPr>
-        <w:t xml:space="preserve"> </w:t>
-      </w:r>
-    </w:p>
-    <w:p>
-      <w:pPr>
-        <w:pStyle w:val="ListParagraph"/>
         <w:rPr>
           <w:lang w:val="en-IN"/>
         </w:rPr>
@@ -5162,21 +5183,7 @@
         <w:rPr>
           <w:lang w:val="en-IN"/>
         </w:rPr>
-        <w:t xml:space="preserve">Describe Internal Command set of </w:t>
-      </w:r>
-      <w:proofErr w:type="gramStart"/>
-      <w:r>
-        <w:rPr>
-          <w:lang w:val="en-IN"/>
-        </w:rPr>
-        <w:t>UNIX</w:t>
-      </w:r>
-      <w:proofErr w:type="gramEnd"/>
-      <w:r>
-        <w:rPr>
-          <w:lang w:val="en-IN"/>
-        </w:rPr>
-        <w:t xml:space="preserve"> OS</w:t>
+        <w:t>Describe Internal Command set of UNIX OS</w:t>
       </w:r>
     </w:p>
     <w:p>
@@ -5297,8 +5304,6 @@
     </w:p>
     <w:p>
       <w:pPr>
-        <w:pStyle w:val="ListParagraph"/>
-        <w:ind w:left="1080"/>
         <w:rPr>
           <w:lang w:val="en-IN"/>
         </w:rPr>
@@ -5339,6 +5344,14 @@
         </w:rPr>
         <w:t>After gaining knowledge of the above module, below are the possible interview questions that you should be able to confidently answer.</w:t>
       </w:r>
+    </w:p>
+    <w:p>
+      <w:pPr>
+        <w:pStyle w:val="ListParagraph"/>
+        <w:rPr>
+          <w:lang w:val="en-IN"/>
+        </w:rPr>
+      </w:pPr>
     </w:p>
     <w:tbl>
       <w:tblPr>
@@ -5749,6 +5762,7 @@
               <w:rPr>
                 <w:lang w:val="en-IN"/>
               </w:rPr>
+              <w:lastRenderedPageBreak/>
               <w:t>9</w:t>
             </w:r>
           </w:p>
@@ -5833,7 +5847,6 @@
               <w:rPr>
                 <w:lang w:val="en-IN"/>
               </w:rPr>
-              <w:lastRenderedPageBreak/>
               <w:t>11</w:t>
             </w:r>
           </w:p>
@@ -7079,6 +7092,47 @@
       </w:tblBorders>
     </w:tblPr>
   </w:style>
+  <w:style w:type="paragraph" w:styleId="BodyText">
+    <w:name w:val="Body Text"/>
+    <w:basedOn w:val="Normal"/>
+    <w:link w:val="BodyTextChar"/>
+    <w:uiPriority w:val="99"/>
+    <w:unhideWhenUsed/>
+    <w:rsid w:val="001F53FF"/>
+    <w:pPr>
+      <w:spacing w:after="120"/>
+    </w:pPr>
+  </w:style>
+  <w:style w:type="character" w:customStyle="1" w:styleId="BodyTextChar">
+    <w:name w:val="Body Text Char"/>
+    <w:basedOn w:val="DefaultParagraphFont"/>
+    <w:link w:val="BodyText"/>
+    <w:uiPriority w:val="99"/>
+    <w:rsid w:val="001F53FF"/>
+  </w:style>
+  <w:style w:type="character" w:styleId="Hyperlink">
+    <w:name w:val="Hyperlink"/>
+    <w:basedOn w:val="DefaultParagraphFont"/>
+    <w:uiPriority w:val="99"/>
+    <w:unhideWhenUsed/>
+    <w:rsid w:val="001F53FF"/>
+    <w:rPr>
+      <w:color w:val="0563C1" w:themeColor="hyperlink"/>
+      <w:u w:val="single"/>
+    </w:rPr>
+  </w:style>
+  <w:style w:type="character" w:styleId="UnresolvedMention">
+    <w:name w:val="Unresolved Mention"/>
+    <w:basedOn w:val="DefaultParagraphFont"/>
+    <w:uiPriority w:val="99"/>
+    <w:semiHidden/>
+    <w:unhideWhenUsed/>
+    <w:rsid w:val="001F53FF"/>
+    <w:rPr>
+      <w:color w:val="605E5C"/>
+      <w:shd w:val="clear" w:color="auto" w:fill="E1DFDD"/>
+    </w:rPr>
+  </w:style>
 </w:styles>
 </file>
 

</xml_diff>